<commit_message>
Minor formatting and puncuation changes.
</commit_message>
<xml_diff>
--- a/proposal.docx
+++ b/proposal.docx
@@ -1303,7 +1303,7 @@
       </w:tr>
       <w:tr>
         <w:trPr>
-          <w:trHeight w:val="300"/>
+          <w:trHeight w:val="242"/>
         </w:trPr>
         <w:tc>
           <w:tcPr>
@@ -1344,9 +1344,12 @@
           </w:tcPr>
           <w:p>
             <w:pPr>
-              <w:rPr>
-                <w:rFonts w:ascii="Calibri" w:eastAsia="Times New Roman" w:hAnsi="Calibri" w:cs="Times New Roman"/>
-                <w:color w:val="000000"/>
+              <w:jc w:val="center"/>
+              <w:rPr>
+                <w:rFonts w:ascii="Calibri" w:eastAsia="Times New Roman" w:hAnsi="Calibri" w:cs="Times New Roman"/>
+                <w:color w:val="000000"/>
+                <w:sz w:val="20"/>
+                <w:szCs w:val="20"/>
               </w:rPr>
             </w:pPr>
             <w:proofErr w:type="gramStart"/>
@@ -1354,6 +1357,8 @@
               <w:rPr>
                 <w:rFonts w:ascii="Calibri" w:eastAsia="Times New Roman" w:hAnsi="Calibri" w:cs="Times New Roman"/>
                 <w:color w:val="000000"/>
+                <w:sz w:val="20"/>
+                <w:szCs w:val="20"/>
               </w:rPr>
               <w:t>high</w:t>
             </w:r>
@@ -1362,14 +1367,53 @@
               <w:rPr>
                 <w:rFonts w:ascii="Calibri" w:eastAsia="Times New Roman" w:hAnsi="Calibri" w:cs="Times New Roman"/>
                 <w:color w:val="000000"/>
-              </w:rPr>
-              <w:t>#=desirable</w:t>
-            </w:r>
-          </w:p>
-        </w:tc>
-        <w:tc>
-          <w:tcPr>
-            <w:tcW w:w="2080" w:type="dxa"/>
+                <w:sz w:val="20"/>
+                <w:szCs w:val="20"/>
+              </w:rPr>
+              <w:t>#</w:t>
+            </w:r>
+            <w:r>
+              <w:rPr>
+                <w:rFonts w:ascii="Calibri" w:eastAsia="Times New Roman" w:hAnsi="Calibri" w:cs="Times New Roman"/>
+                <w:color w:val="000000"/>
+                <w:sz w:val="20"/>
+                <w:szCs w:val="20"/>
+              </w:rPr>
+              <w:t xml:space="preserve"> </w:t>
+            </w:r>
+            <w:r>
+              <w:rPr>
+                <w:rFonts w:ascii="Calibri" w:eastAsia="Times New Roman" w:hAnsi="Calibri" w:cs="Times New Roman"/>
+                <w:color w:val="000000"/>
+                <w:sz w:val="20"/>
+                <w:szCs w:val="20"/>
+              </w:rPr>
+              <w:t>=</w:t>
+            </w:r>
+            <w:r>
+              <w:rPr>
+                <w:rFonts w:ascii="Calibri" w:eastAsia="Times New Roman" w:hAnsi="Calibri" w:cs="Times New Roman"/>
+                <w:color w:val="000000"/>
+                <w:sz w:val="20"/>
+                <w:szCs w:val="20"/>
+              </w:rPr>
+              <w:t xml:space="preserve"> </w:t>
+            </w:r>
+            <w:r>
+              <w:rPr>
+                <w:rFonts w:ascii="Calibri" w:eastAsia="Times New Roman" w:hAnsi="Calibri" w:cs="Times New Roman"/>
+                <w:color w:val="000000"/>
+                <w:sz w:val="20"/>
+                <w:szCs w:val="20"/>
+              </w:rPr>
+              <w:t>desirable</w:t>
+            </w:r>
+          </w:p>
+        </w:tc>
+        <w:tc>
+          <w:tcPr>
+            <w:tcW w:w="2725" w:type="dxa"/>
+            <w:gridSpan w:val="2"/>
             <w:tcBorders>
               <w:top w:val="nil"/>
               <w:left w:val="nil"/>
@@ -1386,6 +1430,8 @@
               <w:rPr>
                 <w:rFonts w:ascii="Calibri" w:eastAsia="Times New Roman" w:hAnsi="Calibri" w:cs="Times New Roman"/>
                 <w:color w:val="000000"/>
+                <w:sz w:val="20"/>
+                <w:szCs w:val="20"/>
               </w:rPr>
             </w:pPr>
             <w:proofErr w:type="gramStart"/>
@@ -1393,6 +1439,8 @@
               <w:rPr>
                 <w:rFonts w:ascii="Calibri" w:eastAsia="Times New Roman" w:hAnsi="Calibri" w:cs="Times New Roman"/>
                 <w:color w:val="000000"/>
+                <w:sz w:val="20"/>
+                <w:szCs w:val="20"/>
               </w:rPr>
               <w:t>low</w:t>
             </w:r>
@@ -1401,32 +1449,47 @@
               <w:rPr>
                 <w:rFonts w:ascii="Calibri" w:eastAsia="Times New Roman" w:hAnsi="Calibri" w:cs="Times New Roman"/>
                 <w:color w:val="000000"/>
-              </w:rPr>
-              <w:t xml:space="preserve"> #=not desirable</w:t>
-            </w:r>
-          </w:p>
-        </w:tc>
-        <w:tc>
-          <w:tcPr>
-            <w:tcW w:w="645" w:type="dxa"/>
-            <w:tcBorders>
-              <w:top w:val="nil"/>
-              <w:left w:val="nil"/>
-              <w:bottom w:val="nil"/>
-              <w:right w:val="nil"/>
-            </w:tcBorders>
-            <w:shd w:val="clear" w:color="auto" w:fill="auto"/>
-            <w:noWrap/>
-            <w:vAlign w:val="bottom"/>
-            <w:hideMark/>
-          </w:tcPr>
-          <w:p>
-            <w:pPr>
-              <w:rPr>
-                <w:rFonts w:ascii="Calibri" w:eastAsia="Times New Roman" w:hAnsi="Calibri" w:cs="Times New Roman"/>
-                <w:color w:val="000000"/>
-              </w:rPr>
-            </w:pPr>
+                <w:sz w:val="20"/>
+                <w:szCs w:val="20"/>
+              </w:rPr>
+              <w:t>#</w:t>
+            </w:r>
+            <w:r>
+              <w:rPr>
+                <w:rFonts w:ascii="Calibri" w:eastAsia="Times New Roman" w:hAnsi="Calibri" w:cs="Times New Roman"/>
+                <w:color w:val="000000"/>
+                <w:sz w:val="20"/>
+                <w:szCs w:val="20"/>
+              </w:rPr>
+              <w:t xml:space="preserve"> </w:t>
+            </w:r>
+            <w:r>
+              <w:rPr>
+                <w:rFonts w:ascii="Calibri" w:eastAsia="Times New Roman" w:hAnsi="Calibri" w:cs="Times New Roman"/>
+                <w:color w:val="000000"/>
+                <w:sz w:val="20"/>
+                <w:szCs w:val="20"/>
+              </w:rPr>
+              <w:t xml:space="preserve">= </w:t>
+            </w:r>
+            <w:r>
+              <w:rPr>
+                <w:rFonts w:ascii="Calibri" w:eastAsia="Times New Roman" w:hAnsi="Calibri" w:cs="Times New Roman"/>
+                <w:color w:val="000000"/>
+                <w:sz w:val="20"/>
+                <w:szCs w:val="20"/>
+              </w:rPr>
+              <w:t>un</w:t>
+            </w:r>
+            <w:r>
+              <w:rPr>
+                <w:rFonts w:ascii="Calibri" w:eastAsia="Times New Roman" w:hAnsi="Calibri" w:cs="Times New Roman"/>
+                <w:color w:val="000000"/>
+                <w:sz w:val="20"/>
+                <w:szCs w:val="20"/>
+              </w:rPr>
+              <w:t>desirable</w:t>
+            </w:r>
           </w:p>
         </w:tc>
         <w:tc>
@@ -1505,16 +1568,13 @@
       <w:r>
         <w:t>*The team decided to pursue project 2 (lock box) due to the coolness factor.</w:t>
       </w:r>
-    </w:p>
-    <w:p/>
-    <w:p>
-      <w:bookmarkStart w:id="0" w:name="_GoBack"/>
-      <w:bookmarkEnd w:id="0"/>
     </w:p>
     <w:p/>
     <w:p/>
     <w:p/>
     <w:p/>
+    <w:p/>
+    <w:p/>
     <w:p>
       <w:pPr>
         <w:rPr>
@@ -1527,6 +1587,7 @@
           <w:sz w:val="32"/>
           <w:szCs w:val="32"/>
         </w:rPr>
+        <w:lastRenderedPageBreak/>
         <w:t>Project proposal</w:t>
       </w:r>
     </w:p>
@@ -1546,12 +1607,9 @@
       </w:r>
     </w:p>
     <w:p>
-      <w:r>
-        <w:rPr>
-          <w:b/>
-        </w:rPr>
-        <w:tab/>
-      </w:r>
+      <w:pPr>
+        <w:ind w:left="720"/>
+      </w:pPr>
       <w:r>
         <w:rPr>
           <w:b/>
@@ -1562,12 +1620,22 @@
         <w:t>:</w:t>
       </w:r>
       <w:r>
-        <w:t xml:space="preserve"> design a lock box that will use a NES controller and LCD as user </w:t>
-      </w:r>
-      <w:r>
-        <w:tab/>
-        <w:t>interface.</w:t>
-      </w:r>
+        <w:t xml:space="preserve"> D</w:t>
+      </w:r>
+      <w:r>
+        <w:t>esign a lock box that will</w:t>
+      </w:r>
+      <w:r>
+        <w:t xml:space="preserve"> open through the use of a</w:t>
+      </w:r>
+      <w:r>
+        <w:t xml:space="preserve"> </w:t>
+      </w:r>
+      <w:r>
+        <w:t>NES controller and LCD as user interface.</w:t>
+      </w:r>
+      <w:bookmarkStart w:id="0" w:name="_GoBack"/>
+      <w:bookmarkEnd w:id="0"/>
     </w:p>
     <w:p/>
     <w:p>
@@ -1616,15 +1684,24 @@
         <w:t>Hardware:</w:t>
       </w:r>
       <w:r>
-        <w:t xml:space="preserve"> we decided to use the atmega328p microcontroller because we </w:t>
+        <w:t xml:space="preserve"> W</w:t>
+      </w:r>
+      <w:r>
+        <w:t xml:space="preserve">e decided to use the atmega328p microcontroller because we </w:t>
       </w:r>
       <w:r>
         <w:tab/>
-        <w:t xml:space="preserve">can quickly prototype using the </w:t>
+        <w:t>c</w:t>
+      </w:r>
+      <w:r>
+        <w:t xml:space="preserve">an quickly prototype using the </w:t>
       </w:r>
       <w:proofErr w:type="spellStart"/>
       <w:r>
-        <w:t>arduino</w:t>
+        <w:t>A</w:t>
+      </w:r>
+      <w:r>
+        <w:t>rduino</w:t>
       </w:r>
       <w:proofErr w:type="spellEnd"/>
       <w:r>
@@ -1668,11 +1745,20 @@
         <w:t>Software:</w:t>
       </w:r>
       <w:r>
-        <w:t xml:space="preserve"> we will begin prototyping with the </w:t>
+        <w:t xml:space="preserve"> W</w:t>
+      </w:r>
+      <w:r>
+        <w:t>e w</w:t>
+      </w:r>
+      <w:r>
+        <w:t xml:space="preserve">ill begin prototyping with the </w:t>
       </w:r>
       <w:proofErr w:type="spellStart"/>
       <w:r>
-        <w:t>arduino</w:t>
+        <w:t>A</w:t>
+      </w:r>
+      <w:r>
+        <w:t>rduino</w:t>
       </w:r>
       <w:proofErr w:type="spellEnd"/>
       <w:r>
@@ -2736,4 +2822,16 @@
   </a:objectDefaults>
   <a:extraClrSchemeLst/>
 </a:theme>
+</file>
+
+<file path=customXml/item1.xml><?xml version="1.0" encoding="utf-8"?>
+<b:Sources xmlns:b="http://schemas.openxmlformats.org/officeDocument/2006/bibliography" xmlns="http://schemas.openxmlformats.org/officeDocument/2006/bibliography" SelectedStyle="/APA.XSL" StyleName="APA"/>
+</file>
+
+<file path=customXml/itemProps1.xml><?xml version="1.0" encoding="utf-8"?>
+<ds:datastoreItem xmlns:ds="http://schemas.openxmlformats.org/officeDocument/2006/customXml" ds:itemID="{810862FB-E480-3441-9F98-383F84060CE1}">
+  <ds:schemaRefs>
+    <ds:schemaRef ds:uri="http://schemas.openxmlformats.org/officeDocument/2006/bibliography"/>
+  </ds:schemaRefs>
+</ds:datastoreItem>
 </file>
</xml_diff>

<commit_message>
Added names, changed presentation
</commit_message>
<xml_diff>
--- a/proposal.docx
+++ b/proposal.docx
@@ -1,19 +1,583 @@
 
 <file path=word/document.xml><?xml version="1.0" encoding="utf-8"?>
-<w:document xmlns:wpc="http://schemas.microsoft.com/office/word/2010/wordprocessingCanvas" xmlns:mc="http://schemas.openxmlformats.org/markup-compatibility/2006" xmlns:o="urn:schemas-microsoft-com:office:office" xmlns:r="http://schemas.openxmlformats.org/officeDocument/2006/relationships" xmlns:m="http://schemas.openxmlformats.org/officeDocument/2006/math" xmlns:v="urn:schemas-microsoft-com:vml" xmlns:wp14="http://schemas.microsoft.com/office/word/2010/wordprocessingDrawing" xmlns:wp="http://schemas.openxmlformats.org/drawingml/2006/wordprocessingDrawing" xmlns:w10="urn:schemas-microsoft-com:office:word" xmlns:w="http://schemas.openxmlformats.org/wordprocessingml/2006/main" xmlns:w14="http://schemas.microsoft.com/office/word/2010/wordml" xmlns:wpg="http://schemas.microsoft.com/office/word/2010/wordprocessingGroup" xmlns:wpi="http://schemas.microsoft.com/office/word/2010/wordprocessingInk" xmlns:wne="http://schemas.microsoft.com/office/word/2006/wordml" xmlns:wps="http://schemas.microsoft.com/office/word/2010/wordprocessingShape" mc:Ignorable="w14 wp14">
+<w:document xmlns:mo="http://schemas.microsoft.com/office/mac/office/2008/main" xmlns:ve="http://schemas.openxmlformats.org/markup-compatibility/2006" xmlns:mv="urn:schemas-microsoft-com:mac:vml" xmlns:o="urn:schemas-microsoft-com:office:office" xmlns:r="http://schemas.openxmlformats.org/officeDocument/2006/relationships" xmlns:m="http://schemas.openxmlformats.org/officeDocument/2006/math" xmlns:v="urn:schemas-microsoft-com:vml" xmlns:wp="http://schemas.openxmlformats.org/drawingml/2006/wordprocessingDrawing" xmlns:w10="urn:schemas-microsoft-com:office:word" xmlns:w="http://schemas.openxmlformats.org/wordprocessingml/2006/main" xmlns:wne="http://schemas.microsoft.com/office/word/2006/wordml" ve:Ignorable="mv" ve:PreserveAttributes="mv:*">
   <w:body>
+    <w:sdt>
+      <w:sdtPr>
+        <w:id w:val="115792241"/>
+        <w:docPartObj>
+          <w:docPartGallery w:val="Cover Pages"/>
+          <w:docPartUnique/>
+        </w:docPartObj>
+      </w:sdtPr>
+      <w:sdtEndPr>
+        <w:rPr>
+          <w:sz w:val="28"/>
+        </w:rPr>
+      </w:sdtEndPr>
+      <w:sdtContent>
+        <w:p>
+          <w:pPr>
+            <w:pStyle w:val="Heading1"/>
+          </w:pPr>
+          <w:r>
+            <w:rPr>
+              <w:noProof/>
+            </w:rPr>
+            <w:pict>
+              <v:rect id="_x0000_s1030" style="position:absolute;margin-left:33.85pt;margin-top:717.15pt;width:540pt;height:30.6pt;z-index:251661312;mso-position-horizontal-relative:page;mso-position-vertical-relative:page" filled="f" stroked="f">
+                <v:textbox style="mso-next-textbox:#_x0000_s1030">
+                  <w:txbxContent>
+                    <w:sdt>
+                      <w:sdtPr>
+                        <w:rPr>
+                          <w:rFonts w:asciiTheme="majorHAnsi" w:hAnsiTheme="majorHAnsi"/>
+                          <w:b/>
+                          <w:bCs/>
+                          <w:color w:val="548DD4" w:themeColor="text2" w:themeTint="99"/>
+                          <w:spacing w:val="60"/>
+                          <w:sz w:val="20"/>
+                          <w:szCs w:val="20"/>
+                        </w:rPr>
+                        <w:alias w:val="Company Address"/>
+                        <w:id w:val="115792271"/>
+                        <w:placeholder>
+                          <w:docPart w:val="26EE141E27FCD54EB9C81EB80C278A69"/>
+                        </w:placeholder>
+                        <w:dataBinding w:prefixMappings="xmlns:ns0='http://schemas.microsoft.com/office/2006/coverPageProps' " w:xpath="/ns0:CoverPageProperties[1]/ns0:CompanyAddress[1]" w:storeItemID="{55AF091B-3C7A-41E3-B477-F2FDAA23CFDA}"/>
+                        <w:text/>
+                      </w:sdtPr>
+                      <w:sdtContent>
+                        <w:p>
+                          <w:pPr>
+                            <w:contextualSpacing/>
+                            <w:rPr>
+                              <w:rFonts w:asciiTheme="majorHAnsi" w:hAnsiTheme="majorHAnsi"/>
+                              <w:b/>
+                              <w:bCs/>
+                              <w:color w:val="548DD4" w:themeColor="text2" w:themeTint="99"/>
+                              <w:spacing w:val="60"/>
+                              <w:sz w:val="20"/>
+                              <w:szCs w:val="20"/>
+                            </w:rPr>
+                          </w:pPr>
+                          <w:r>
+                            <w:rPr>
+                              <w:rFonts w:asciiTheme="majorHAnsi" w:hAnsiTheme="majorHAnsi"/>
+                              <w:b/>
+                              <w:bCs/>
+                              <w:color w:val="548DD4" w:themeColor="text2" w:themeTint="99"/>
+                              <w:spacing w:val="60"/>
+                              <w:sz w:val="20"/>
+                              <w:szCs w:val="20"/>
+                            </w:rPr>
+                            <w:t>1930 SW Fourth Ave, Portland, Oregon 97201</w:t>
+                          </w:r>
+                        </w:p>
+                      </w:sdtContent>
+                    </w:sdt>
+                  </w:txbxContent>
+                </v:textbox>
+                <w10:wrap anchorx="page" anchory="page"/>
+              </v:rect>
+            </w:pict>
+          </w:r>
+          <w:r>
+            <w:rPr>
+              <w:noProof/>
+            </w:rPr>
+            <w:pict>
+              <v:rect id="_x0000_s1031" style="position:absolute;margin-left:33.85pt;margin-top:392.4pt;width:464.4pt;height:269.15pt;z-index:251662336;mso-position-horizontal-relative:page;mso-position-vertical-relative:page" filled="f" stroked="f">
+                <v:textbox style="mso-next-textbox:#_x0000_s1031">
+                  <w:txbxContent>
+                    <w:sdt>
+                      <w:sdtPr>
+                        <w:rPr>
+                          <w:rFonts w:asciiTheme="majorHAnsi" w:hAnsiTheme="majorHAnsi"/>
+                          <w:color w:val="808080" w:themeColor="background1" w:themeShade="80"/>
+                          <w:sz w:val="40"/>
+                          <w:szCs w:val="40"/>
+                        </w:rPr>
+                        <w:alias w:val="Author"/>
+                        <w:id w:val="115792272"/>
+                        <w:placeholder>
+                          <w:docPart w:val="766E3D819D3C80478D5CF790261F02E2"/>
+                        </w:placeholder>
+                        <w:dataBinding w:prefixMappings="xmlns:ns0='http://purl.org/dc/elements/1.1/' xmlns:ns1='http://schemas.openxmlformats.org/package/2006/metadata/core-properties' " w:xpath="/ns1:coreProperties[1]/ns0:creator[1]" w:storeItemID="{6C3C8BC8-F283-45AE-878A-BAB7291924A1}"/>
+                        <w:text/>
+                      </w:sdtPr>
+                      <w:sdtContent>
+                        <w:p>
+                          <w:pPr>
+                            <w:contextualSpacing/>
+                            <w:rPr>
+                              <w:rFonts w:asciiTheme="majorHAnsi" w:hAnsiTheme="majorHAnsi"/>
+                              <w:color w:val="808080" w:themeColor="background1" w:themeShade="80"/>
+                              <w:sz w:val="40"/>
+                              <w:szCs w:val="40"/>
+                            </w:rPr>
+                          </w:pPr>
+                          <w:r>
+                            <w:rPr>
+                              <w:rFonts w:asciiTheme="majorHAnsi" w:hAnsiTheme="majorHAnsi"/>
+                              <w:color w:val="808080" w:themeColor="background1" w:themeShade="80"/>
+                              <w:sz w:val="40"/>
+                              <w:szCs w:val="40"/>
+                            </w:rPr>
+                            <w:t>Team Members</w:t>
+                          </w:r>
+                        </w:p>
+                      </w:sdtContent>
+                    </w:sdt>
+                    <w:p>
+                      <w:pPr>
+                        <w:ind w:left="720"/>
+                        <w:contextualSpacing/>
+                        <w:rPr>
+                          <w:rFonts w:asciiTheme="majorHAnsi" w:hAnsiTheme="majorHAnsi"/>
+                          <w:color w:val="808080" w:themeColor="background1" w:themeShade="80"/>
+                        </w:rPr>
+                      </w:pPr>
+                      <w:sdt>
+                        <w:sdtPr>
+                          <w:rPr>
+                            <w:rFonts w:asciiTheme="majorHAnsi" w:hAnsiTheme="majorHAnsi"/>
+                            <w:color w:val="808080" w:themeColor="background1" w:themeShade="80"/>
+                          </w:rPr>
+                          <w:alias w:val="Abstract"/>
+                          <w:id w:val="115792273"/>
+                          <w:placeholder>
+                            <w:docPart w:val="86401B01C533434CA2F7B78B856141EE"/>
+                          </w:placeholder>
+                          <w:dataBinding w:prefixMappings="xmlns:ns0='http://schemas.microsoft.com/office/2006/coverPageProps' " w:xpath="/ns0:CoverPageProperties[1]/ns0:Abstract[1]" w:storeItemID="{55AF091B-3C7A-41E3-B477-F2FDAA23CFDA}"/>
+                          <w:text/>
+                        </w:sdtPr>
+                        <w:sdtContent>
+                          <w:r>
+                            <w:rPr>
+                              <w:rFonts w:asciiTheme="majorHAnsi" w:hAnsiTheme="majorHAnsi"/>
+                              <w:color w:val="808080" w:themeColor="background1" w:themeShade="80"/>
+                            </w:rPr>
+                            <w:t>Chelsea Throop</w:t>
+                          </w:r>
+                        </w:sdtContent>
+                      </w:sdt>
+                    </w:p>
+                    <w:p>
+                      <w:pPr>
+                        <w:ind w:left="720"/>
+                        <w:contextualSpacing/>
+                        <w:rPr>
+                          <w:rFonts w:asciiTheme="majorHAnsi" w:hAnsiTheme="majorHAnsi"/>
+                          <w:color w:val="808080" w:themeColor="background1" w:themeShade="80"/>
+                        </w:rPr>
+                      </w:pPr>
+                      <w:r>
+                        <w:rPr>
+                          <w:rFonts w:asciiTheme="majorHAnsi" w:hAnsiTheme="majorHAnsi"/>
+                          <w:color w:val="808080" w:themeColor="background1" w:themeShade="80"/>
+                        </w:rPr>
+                        <w:t xml:space="preserve">Carlos </w:t>
+                      </w:r>
+                      <w:proofErr w:type="spellStart"/>
+                      <w:r>
+                        <w:rPr>
+                          <w:rFonts w:asciiTheme="majorHAnsi" w:hAnsiTheme="majorHAnsi"/>
+                          <w:color w:val="808080" w:themeColor="background1" w:themeShade="80"/>
+                        </w:rPr>
+                        <w:t>Mariscal</w:t>
+                      </w:r>
+                      <w:proofErr w:type="spellEnd"/>
+                    </w:p>
+                    <w:p>
+                      <w:pPr>
+                        <w:ind w:left="720"/>
+                        <w:contextualSpacing/>
+                        <w:rPr>
+                          <w:rFonts w:asciiTheme="majorHAnsi" w:hAnsiTheme="majorHAnsi"/>
+                          <w:color w:val="808080" w:themeColor="background1" w:themeShade="80"/>
+                        </w:rPr>
+                      </w:pPr>
+                      <w:r>
+                        <w:rPr>
+                          <w:rFonts w:asciiTheme="majorHAnsi" w:hAnsiTheme="majorHAnsi"/>
+                          <w:color w:val="808080" w:themeColor="background1" w:themeShade="80"/>
+                        </w:rPr>
+                        <w:t xml:space="preserve">Jeff </w:t>
+                      </w:r>
+                      <w:proofErr w:type="spellStart"/>
+                      <w:r>
+                        <w:rPr>
+                          <w:rFonts w:asciiTheme="majorHAnsi" w:hAnsiTheme="majorHAnsi"/>
+                          <w:color w:val="808080" w:themeColor="background1" w:themeShade="80"/>
+                        </w:rPr>
+                        <w:t>Alcoke</w:t>
+                      </w:r>
+                      <w:proofErr w:type="spellEnd"/>
+                    </w:p>
+                    <w:p>
+                      <w:pPr>
+                        <w:ind w:left="720"/>
+                        <w:contextualSpacing/>
+                        <w:rPr>
+                          <w:rFonts w:asciiTheme="majorHAnsi" w:hAnsiTheme="majorHAnsi"/>
+                          <w:color w:val="808080" w:themeColor="background1" w:themeShade="80"/>
+                        </w:rPr>
+                      </w:pPr>
+                      <w:r>
+                        <w:rPr>
+                          <w:rFonts w:asciiTheme="majorHAnsi" w:hAnsiTheme="majorHAnsi"/>
+                          <w:color w:val="808080" w:themeColor="background1" w:themeShade="80"/>
+                        </w:rPr>
+                        <w:t>Luis Santiago</w:t>
+                      </w:r>
+                    </w:p>
+                  </w:txbxContent>
+                </v:textbox>
+                <w10:wrap anchorx="page" anchory="page"/>
+              </v:rect>
+            </w:pict>
+          </w:r>
+          <w:r>
+            <w:rPr>
+              <w:noProof/>
+            </w:rPr>
+            <w:pict>
+              <v:rect id="_x0000_s1032" style="position:absolute;margin-left:21.6pt;margin-top:36pt;width:568.8pt;height:17.6pt;z-index:251663360;mso-wrap-edited:f;mso-position-horizontal-relative:page;mso-position-vertical-relative:page" wrapcoords="-28 -600 -28 21000 21628 21000 21628 -600 -28 -600" fillcolor="#8db3e2 [1311]" stroked="f" strokecolor="#4a7ebb" strokeweight="1.5pt">
+                <v:fill o:detectmouseclick="t"/>
+                <v:shadow opacity="22938f" offset="0"/>
+                <v:textbox inset=",7.2pt,,7.2pt"/>
+                <w10:wrap anchorx="page" anchory="page"/>
+              </v:rect>
+            </w:pict>
+          </w:r>
+          <w:r>
+            <w:rPr>
+              <w:noProof/>
+            </w:rPr>
+            <w:pict>
+              <v:group id="_x0000_s1033" style="position:absolute;margin-left:424.8pt;margin-top:64.8pt;width:187.55pt;height:61.25pt;z-index:251664384;mso-position-horizontal-relative:page;mso-position-vertical-relative:page" coordorigin="8474,1342" coordsize="3751,1225">
+                <v:shapetype id="_x0000_t202" coordsize="21600,21600" o:spt="202" path="m0,0l0,21600,21600,21600,21600,0xe">
+                  <v:stroke joinstyle="miter"/>
+                  <v:path gradientshapeok="t" o:connecttype="rect"/>
+                </v:shapetype>
+                <v:shape id="_x0000_s1034" type="#_x0000_t202" style="position:absolute;left:8474;top:1539;width:1981;height:815;mso-wrap-edited:f" wrapcoords="0 0 21600 0 21600 21600 0 21600 0 0" filled="f" stroked="f" strokecolor="gray">
+                  <v:textbox style="mso-next-textbox:#_x0000_s1034" inset="0,0,0,0">
+                    <w:txbxContent>
+                      <w:p>
+                        <w:pPr>
+                          <w:contextualSpacing/>
+                          <w:jc w:val="right"/>
+                          <w:rPr>
+                            <w:rFonts w:ascii="Calibri" w:hAnsi="Calibri"/>
+                            <w:b/>
+                            <w:color w:val="808080" w:themeColor="background1" w:themeShade="80"/>
+                            <w:sz w:val="32"/>
+                            <w:szCs w:val="32"/>
+                          </w:rPr>
+                        </w:pPr>
+                        <w:r>
+                          <w:rPr>
+                            <w:rFonts w:ascii="Calibri" w:hAnsi="Calibri"/>
+                            <w:b/>
+                            <w:color w:val="808080" w:themeColor="background1" w:themeShade="80"/>
+                            <w:sz w:val="32"/>
+                            <w:szCs w:val="32"/>
+                          </w:rPr>
+                          <w:t>Fall</w:t>
+                        </w:r>
+                      </w:p>
+                    </w:txbxContent>
+                  </v:textbox>
+                </v:shape>
+                <v:shape id="_x0000_s1035" type="#_x0000_t202" style="position:absolute;left:10656;top:1342;width:1569;height:1192;mso-wrap-edited:f" wrapcoords="0 0 21600 0 21600 21600 0 21600 0 0" filled="f" stroked="f">
+                  <v:textbox style="mso-next-textbox:#_x0000_s1035" inset="0,0,0,0">
+                    <w:txbxContent>
+                      <w:p>
+                        <w:pPr>
+                          <w:contextualSpacing/>
+                          <w:rPr>
+                            <w:rFonts w:asciiTheme="majorHAnsi" w:hAnsiTheme="majorHAnsi"/>
+                            <w:color w:val="548DD4" w:themeColor="text2" w:themeTint="99"/>
+                            <w:sz w:val="92"/>
+                            <w:szCs w:val="92"/>
+                          </w:rPr>
+                        </w:pPr>
+                        <w:r>
+                          <w:rPr>
+                            <w:rFonts w:asciiTheme="majorHAnsi" w:hAnsiTheme="majorHAnsi"/>
+                            <w:color w:val="548DD4" w:themeColor="text2" w:themeTint="99"/>
+                            <w:sz w:val="92"/>
+                            <w:szCs w:val="92"/>
+                          </w:rPr>
+                          <w:t>14</w:t>
+                        </w:r>
+                      </w:p>
+                    </w:txbxContent>
+                  </v:textbox>
+                </v:shape>
+                <v:shapetype id="_x0000_t32" coordsize="21600,21600" o:spt="32" o:oned="t" path="m0,0l21600,21600e" filled="f">
+                  <v:path arrowok="t" fillok="f" o:connecttype="none"/>
+                  <o:lock v:ext="edit" shapetype="t"/>
+                </v:shapetype>
+                <v:shape id="_x0000_s1036" type="#_x0000_t32" style="position:absolute;left:10571;top:1644;width:0;height:923;mso-wrap-edited:f" o:connectortype="straight" wrapcoords="-2147483648 0 -2147483648 20903 -2147483648 20903 -2147483648 0 -2147483648 0" strokecolor="gray" strokeweight="1.5pt"/>
+                <w10:wrap anchorx="page" anchory="page"/>
+              </v:group>
+            </w:pict>
+          </w:r>
+          <w:r>
+            <w:rPr>
+              <w:noProof/>
+            </w:rPr>
+            <w:pict>
+              <v:group id="_x0000_s1040" style="position:absolute;margin-left:21.6pt;margin-top:702pt;width:568.8pt;height:54.05pt;z-index:-251650048;mso-position-horizontal-relative:page;mso-position-vertical-relative:page" coordorigin="432,13608" coordsize="11376,1081">
+                <v:shape id="_x0000_s1041" type="#_x0000_t32" style="position:absolute;left:432;top:13608;width:11376;height:0;mso-position-horizontal-relative:page;mso-position-vertical-relative:page" o:connectortype="straight" strokecolor="gray"/>
+                <v:shape id="_x0000_s1042" type="#_x0000_t32" style="position:absolute;left:432;top:14689;width:11376;height:0;mso-position-horizontal-relative:page;mso-position-vertical-relative:page" o:connectortype="straight" strokecolor="gray"/>
+                <w10:wrap anchorx="page" anchory="page"/>
+              </v:group>
+            </w:pict>
+          </w:r>
+          <w:r>
+            <w:rPr>
+              <w:noProof/>
+            </w:rPr>
+            <w:pict>
+              <v:group id="_x0000_s1037" style="position:absolute;margin-left:21.6pt;margin-top:316.8pt;width:568.9pt;height:61.35pt;z-index:251665408;mso-position-horizontal-relative:page;mso-position-vertical-relative:page" coordorigin="432,6336" coordsize="11378,1227">
+                <v:rect id="_x0000_s1038" style="position:absolute;left:432;top:6336;width:11016;height:1227;mso-position-horizontal-relative:page;mso-position-vertical-relative:page;v-text-anchor:bottom" fillcolor="#365f91 [2404]" stroked="f">
+                  <v:textbox style="mso-next-textbox:#_x0000_s1038" inset="18pt,,1in,0">
+                    <w:txbxContent>
+                      <w:sdt>
+                        <w:sdtPr>
+                          <w:rPr>
+                            <w:rFonts w:asciiTheme="majorHAnsi" w:hAnsiTheme="majorHAnsi"/>
+                            <w:color w:val="FFFFFF" w:themeColor="background1"/>
+                            <w:sz w:val="56"/>
+                            <w:szCs w:val="56"/>
+                          </w:rPr>
+                          <w:alias w:val="Title"/>
+                          <w:id w:val="115792274"/>
+                          <w:placeholder>
+                            <w:docPart w:val="45B6D5E7B260174E8D8893B74C56D7DC"/>
+                          </w:placeholder>
+                          <w:dataBinding w:prefixMappings="xmlns:ns0='http://purl.org/dc/elements/1.1/' xmlns:ns1='http://schemas.openxmlformats.org/package/2006/metadata/core-properties' " w:xpath="/ns1:coreProperties[1]/ns0:title[1]" w:storeItemID="{6C3C8BC8-F283-45AE-878A-BAB7291924A1}"/>
+                          <w:text/>
+                        </w:sdtPr>
+                        <w:sdtContent>
+                          <w:p>
+                            <w:pPr>
+                              <w:spacing w:before="240" w:after="240"/>
+                              <w:rPr>
+                                <w:rFonts w:asciiTheme="majorHAnsi" w:hAnsiTheme="majorHAnsi"/>
+                                <w:color w:val="FFFFFF" w:themeColor="background1"/>
+                                <w:sz w:val="56"/>
+                                <w:szCs w:val="56"/>
+                              </w:rPr>
+                            </w:pPr>
+                            <w:r>
+                              <w:rPr>
+                                <w:rFonts w:asciiTheme="majorHAnsi" w:hAnsiTheme="majorHAnsi"/>
+                                <w:color w:val="FFFFFF" w:themeColor="background1"/>
+                                <w:sz w:val="56"/>
+                                <w:szCs w:val="56"/>
+                              </w:rPr>
+                              <w:t>Practicum Project Proposal</w:t>
+                            </w:r>
+                          </w:p>
+                        </w:sdtContent>
+                      </w:sdt>
+                    </w:txbxContent>
+                  </v:textbox>
+                </v:rect>
+                <v:rect id="_x0000_s1039" style="position:absolute;left:11449;top:6336;width:361;height:1227;mso-position-horizontal-relative:page;mso-position-vertical-relative:page" wrapcoords="-900 0 -900 21337 21600 21337 21600 0 -900 0" fillcolor="#8db3e2 [1311]" stroked="f" strokecolor="#4a7ebb" strokeweight="1.5pt">
+                  <v:fill o:detectmouseclick="t"/>
+                  <v:shadow opacity="22938f" offset="0"/>
+                  <v:textbox inset=",7.2pt,,7.2pt"/>
+                </v:rect>
+                <w10:wrap anchorx="page" anchory="page"/>
+              </v:group>
+            </w:pict>
+          </w:r>
+          <w:r>
+            <w:pict>
+              <v:group id="_x0000_s1026" style="position:absolute;margin-left:364.5pt;margin-top:-385.7pt;width:143.25pt;height:60.75pt;z-index:251660288;mso-position-horizontal-relative:text;mso-position-vertical-relative:text" coordorigin="8895,1230" coordsize="2865,1215">
+                <v:shape id="_x0000_s1027" type="#_x0000_t202" style="position:absolute;left:10290;top:1230;width:1470;height:1215" filled="f" stroked="f">
+                  <v:textbox style="mso-next-textbox:#_x0000_s1027">
+                    <w:txbxContent>
+                      <w:p>
+                        <w:pPr>
+                          <w:rPr>
+                            <w:color w:val="FFFFFF"/>
+                            <w:sz w:val="92"/>
+                            <w:szCs w:val="92"/>
+                          </w:rPr>
+                        </w:pPr>
+                        <w:r>
+                          <w:rPr>
+                            <w:color w:val="FFFFFF"/>
+                            <w:sz w:val="92"/>
+                            <w:szCs w:val="92"/>
+                          </w:rPr>
+                          <w:t>08</w:t>
+                        </w:r>
+                      </w:p>
+                    </w:txbxContent>
+                  </v:textbox>
+                </v:shape>
+                <v:shape id="_x0000_s1028" type="#_x0000_t32" style="position:absolute;left:10290;top:1590;width:0;height:630" o:connectortype="straight" strokecolor="white" strokeweight="1.5pt"/>
+                <v:shape id="_x0000_s1029" type="#_x0000_t202" style="position:absolute;left:8895;top:1455;width:1365;height:630" filled="f" stroked="f">
+                  <v:textbox style="mso-next-textbox:#_x0000_s1029">
+                    <w:txbxContent>
+                      <w:p>
+                        <w:pPr>
+                          <w:jc w:val="right"/>
+                          <w:rPr>
+                            <w:rFonts w:ascii="Calibri" w:hAnsi="Calibri"/>
+                            <w:b/>
+                            <w:color w:val="FFFFFF"/>
+                            <w:sz w:val="32"/>
+                            <w:szCs w:val="32"/>
+                          </w:rPr>
+                        </w:pPr>
+                        <w:r>
+                          <w:rPr>
+                            <w:rFonts w:ascii="Calibri" w:hAnsi="Calibri"/>
+                            <w:b/>
+                            <w:color w:val="FFFFFF"/>
+                            <w:sz w:val="32"/>
+                            <w:szCs w:val="32"/>
+                          </w:rPr>
+                          <w:t>Fall</w:t>
+                        </w:r>
+                      </w:p>
+                    </w:txbxContent>
+                  </v:textbox>
+                </v:shape>
+              </v:group>
+            </w:pict>
+          </w:r>
+        </w:p>
+        <w:p>
+          <w:pPr>
+            <w:pStyle w:val="Heading1"/>
+            <w:rPr>
+              <w:sz w:val="28"/>
+            </w:rPr>
+          </w:pPr>
+        </w:p>
+        <w:p>
+          <w:pPr>
+            <w:pStyle w:val="Heading1"/>
+            <w:rPr>
+              <w:sz w:val="28"/>
+            </w:rPr>
+          </w:pPr>
+        </w:p>
+        <w:p>
+          <w:pPr>
+            <w:pStyle w:val="Heading1"/>
+            <w:rPr>
+              <w:sz w:val="28"/>
+            </w:rPr>
+          </w:pPr>
+        </w:p>
+        <w:p>
+          <w:pPr>
+            <w:pStyle w:val="Heading1"/>
+            <w:rPr>
+              <w:sz w:val="28"/>
+            </w:rPr>
+          </w:pPr>
+        </w:p>
+        <w:p>
+          <w:pPr>
+            <w:pStyle w:val="Heading1"/>
+            <w:rPr>
+              <w:sz w:val="28"/>
+            </w:rPr>
+          </w:pPr>
+        </w:p>
+        <w:p>
+          <w:pPr>
+            <w:pStyle w:val="Heading1"/>
+            <w:rPr>
+              <w:sz w:val="28"/>
+            </w:rPr>
+          </w:pPr>
+        </w:p>
+        <w:p>
+          <w:pPr>
+            <w:pStyle w:val="Heading1"/>
+            <w:rPr>
+              <w:sz w:val="28"/>
+            </w:rPr>
+          </w:pPr>
+        </w:p>
+        <w:p>
+          <w:pPr>
+            <w:pStyle w:val="Heading1"/>
+            <w:rPr>
+              <w:sz w:val="28"/>
+            </w:rPr>
+          </w:pPr>
+        </w:p>
+        <w:p>
+          <w:pPr>
+            <w:pStyle w:val="Heading1"/>
+            <w:rPr>
+              <w:sz w:val="28"/>
+            </w:rPr>
+          </w:pPr>
+        </w:p>
+        <w:p>
+          <w:pPr>
+            <w:pStyle w:val="Heading1"/>
+            <w:rPr>
+              <w:sz w:val="28"/>
+            </w:rPr>
+          </w:pPr>
+        </w:p>
+        <w:p>
+          <w:pPr>
+            <w:pStyle w:val="Heading1"/>
+            <w:rPr>
+              <w:sz w:val="28"/>
+            </w:rPr>
+          </w:pPr>
+        </w:p>
+        <w:p>
+          <w:pPr>
+            <w:pStyle w:val="Heading1"/>
+            <w:rPr>
+              <w:sz w:val="28"/>
+            </w:rPr>
+          </w:pPr>
+        </w:p>
+        <w:p>
+          <w:pPr>
+            <w:pStyle w:val="Heading1"/>
+            <w:rPr>
+              <w:sz w:val="28"/>
+            </w:rPr>
+          </w:pPr>
+        </w:p>
+        <w:p>
+          <w:pPr>
+            <w:pStyle w:val="Heading1"/>
+            <w:rPr>
+              <w:sz w:val="28"/>
+            </w:rPr>
+          </w:pPr>
+        </w:p>
+      </w:sdtContent>
+    </w:sdt>
     <w:p>
       <w:pPr>
+        <w:pStyle w:val="Heading1"/>
         <w:rPr>
-          <w:sz w:val="32"/>
-          <w:szCs w:val="32"/>
+          <w:sz w:val="28"/>
         </w:rPr>
       </w:pPr>
       <w:r>
-        <w:rPr>
-          <w:sz w:val="32"/>
-          <w:szCs w:val="32"/>
-        </w:rPr>
         <w:t>Initial ideas:</w:t>
       </w:r>
     </w:p>
@@ -39,8 +603,10 @@
       </w:r>
     </w:p>
     <w:p>
-      <w:r>
-        <w:tab/>
+      <w:pPr>
+        <w:ind w:left="720"/>
+      </w:pPr>
+      <w:r>
         <w:t xml:space="preserve">The concept of this device is to prevent losing or forgetting cards. The reader </w:t>
       </w:r>
       <w:r>
@@ -49,10 +615,12 @@
       </w:r>
       <w:r>
         <w:tab/>
-        <w:t xml:space="preserve">attached to it and alert the user.  The user would be alerted via Bluetooth to a </w:t>
-      </w:r>
-      <w:r>
-        <w:tab/>
+        <w:t>attached to it and alert the user.  The user would be a</w:t>
+      </w:r>
+      <w:r>
+        <w:t xml:space="preserve">lerted via Bluetooth to a </w:t>
+      </w:r>
+      <w:r>
         <w:t>smart phone.</w:t>
       </w:r>
     </w:p>
@@ -71,8 +639,10 @@
     </w:p>
     <w:p/>
     <w:p>
-      <w:r>
-        <w:tab/>
+      <w:pPr>
+        <w:ind w:left="720"/>
+      </w:pPr>
+      <w:r>
         <w:t xml:space="preserve">Simple concept </w:t>
       </w:r>
       <w:r>
@@ -82,17 +652,10 @@
         <w:t xml:space="preserve">were the innovation is the user interface. An NES </w:t>
       </w:r>
       <w:r>
-        <w:tab/>
         <w:t xml:space="preserve">controller </w:t>
       </w:r>
       <w:r>
-        <w:t xml:space="preserve">and an LCD will be used as the user interface for unlocking the </w:t>
-      </w:r>
-      <w:r>
-        <w:tab/>
-      </w:r>
-      <w:r>
-        <w:t>box. This</w:t>
+        <w:t>and an LCD will be used as the user interface for unlocking the box. This</w:t>
       </w:r>
       <w:r>
         <w:t xml:space="preserve"> </w:t>
@@ -101,7 +664,6 @@
         <w:t xml:space="preserve">project will require minimum components with a mix of electrical </w:t>
       </w:r>
       <w:r>
-        <w:tab/>
         <w:t xml:space="preserve">and </w:t>
       </w:r>
       <w:r>
@@ -123,20 +685,26 @@
     </w:p>
     <w:p/>
     <w:p>
+      <w:pPr>
+        <w:ind w:left="720"/>
+      </w:pPr>
+      <w:r>
+        <w:t xml:space="preserve">This idea was conceived from a real world problem (unwanted fridge visits). </w:t>
+      </w:r>
       <w:r>
         <w:tab/>
-        <w:t xml:space="preserve">This idea was conceived from a real world problem (unwanted fridge visits). </w:t>
-      </w:r>
-      <w:r>
-        <w:tab/>
-        <w:t xml:space="preserve">The device would detect a fridge door or any being opened. After an event </w:t>
-      </w:r>
-      <w:r>
-        <w:tab/>
-        <w:t xml:space="preserve">the device would trigger an alarm that could only be disabled by a </w:t>
-      </w:r>
-      <w:r>
-        <w:tab/>
+        <w:t>The device would detect a fridge door or an</w:t>
+      </w:r>
+      <w:r>
+        <w:t xml:space="preserve">y being opened. After an event </w:t>
+      </w:r>
+      <w:r>
+        <w:t>the device would trigger an alarm th</w:t>
+      </w:r>
+      <w:r>
+        <w:t xml:space="preserve">at could only be disabled by a </w:t>
+      </w:r>
+      <w:r>
         <w:t xml:space="preserve">keypad combination. </w:t>
       </w:r>
     </w:p>
@@ -229,34 +797,38 @@
         <w:t>.</w:t>
       </w:r>
     </w:p>
-    <w:p/>
-    <w:p/>
     <w:p>
       <w:pPr>
         <w:rPr>
-          <w:sz w:val="32"/>
+          <w:sz w:val="28"/>
           <w:szCs w:val="32"/>
         </w:rPr>
       </w:pPr>
-      <w:r>
-        <w:rPr>
-          <w:sz w:val="32"/>
-          <w:szCs w:val="32"/>
-        </w:rPr>
+    </w:p>
+    <w:p>
+      <w:pPr>
+        <w:pStyle w:val="Heading1"/>
+      </w:pPr>
+      <w:r>
         <w:t>Decision matrix</w:t>
       </w:r>
     </w:p>
-    <w:p/>
     <w:p>
-      <w:r>
-        <w:tab/>
-      </w:r>
+      <w:pPr>
+        <w:jc w:val="center"/>
+      </w:pPr>
+    </w:p>
+    <w:p>
+      <w:pPr>
+        <w:jc w:val="center"/>
+      </w:pPr>
     </w:p>
     <w:tbl>
       <w:tblPr>
         <w:tblW w:w="9693" w:type="dxa"/>
+        <w:jc w:val="center"/>
         <w:tblInd w:w="-432" w:type="dxa"/>
-        <w:tblLook w:val="04A0" w:firstRow="1" w:lastRow="0" w:firstColumn="1" w:lastColumn="0" w:noHBand="0" w:noVBand="1"/>
+        <w:tblLook w:val="04A0"/>
       </w:tblPr>
       <w:tblGrid>
         <w:gridCol w:w="909"/>
@@ -270,6 +842,7 @@
       <w:tr>
         <w:trPr>
           <w:trHeight w:val="300"/>
+          <w:jc w:val="center"/>
         </w:trPr>
         <w:tc>
           <w:tcPr>
@@ -283,7 +856,6 @@
             <w:shd w:val="clear" w:color="auto" w:fill="auto"/>
             <w:noWrap/>
             <w:vAlign w:val="bottom"/>
-            <w:hideMark/>
           </w:tcPr>
           <w:p>
             <w:pPr>
@@ -314,22 +886,21 @@
             <w:shd w:val="clear" w:color="auto" w:fill="auto"/>
             <w:noWrap/>
             <w:vAlign w:val="bottom"/>
-            <w:hideMark/>
-          </w:tcPr>
-          <w:p>
-            <w:pPr>
-              <w:jc w:val="center"/>
-              <w:rPr>
-                <w:rFonts w:ascii="Calibri" w:eastAsia="Times New Roman" w:hAnsi="Calibri" w:cs="Times New Roman"/>
-                <w:color w:val="000000"/>
-              </w:rPr>
-            </w:pPr>
-            <w:r>
-              <w:rPr>
-                <w:rFonts w:ascii="Calibri" w:eastAsia="Times New Roman" w:hAnsi="Calibri" w:cs="Times New Roman"/>
-                <w:color w:val="000000"/>
-              </w:rPr>
-              <w:t xml:space="preserve">Hardware </w:t>
+          </w:tcPr>
+          <w:p>
+            <w:pPr>
+              <w:jc w:val="center"/>
+              <w:rPr>
+                <w:rFonts w:ascii="Calibri" w:eastAsia="Times New Roman" w:hAnsi="Calibri" w:cs="Times New Roman"/>
+                <w:color w:val="000000"/>
+              </w:rPr>
+            </w:pPr>
+            <w:r>
+              <w:rPr>
+                <w:rFonts w:ascii="Calibri" w:eastAsia="Times New Roman" w:hAnsi="Calibri" w:cs="Times New Roman"/>
+                <w:color w:val="000000"/>
+              </w:rPr>
+              <w:t>Hardware</w:t>
             </w:r>
           </w:p>
         </w:tc>
@@ -345,7 +916,6 @@
             <w:shd w:val="clear" w:color="auto" w:fill="auto"/>
             <w:noWrap/>
             <w:vAlign w:val="bottom"/>
-            <w:hideMark/>
           </w:tcPr>
           <w:p>
             <w:pPr>
@@ -376,7 +946,6 @@
             <w:shd w:val="clear" w:color="auto" w:fill="auto"/>
             <w:noWrap/>
             <w:vAlign w:val="bottom"/>
-            <w:hideMark/>
           </w:tcPr>
           <w:p>
             <w:pPr>
@@ -407,7 +976,6 @@
             <w:shd w:val="clear" w:color="auto" w:fill="auto"/>
             <w:noWrap/>
             <w:vAlign w:val="bottom"/>
-            <w:hideMark/>
           </w:tcPr>
           <w:p>
             <w:pPr>
@@ -438,7 +1006,6 @@
             <w:shd w:val="clear" w:color="auto" w:fill="auto"/>
             <w:noWrap/>
             <w:vAlign w:val="bottom"/>
-            <w:hideMark/>
           </w:tcPr>
           <w:p>
             <w:pPr>
@@ -469,7 +1036,6 @@
             <w:shd w:val="clear" w:color="auto" w:fill="auto"/>
             <w:noWrap/>
             <w:vAlign w:val="bottom"/>
-            <w:hideMark/>
           </w:tcPr>
           <w:p>
             <w:pPr>
@@ -492,6 +1058,7 @@
       <w:tr>
         <w:trPr>
           <w:trHeight w:val="300"/>
+          <w:jc w:val="center"/>
         </w:trPr>
         <w:tc>
           <w:tcPr>
@@ -505,7 +1072,6 @@
             <w:shd w:val="clear" w:color="auto" w:fill="auto"/>
             <w:noWrap/>
             <w:vAlign w:val="bottom"/>
-            <w:hideMark/>
           </w:tcPr>
           <w:p>
             <w:pPr>
@@ -536,7 +1102,6 @@
             <w:shd w:val="clear" w:color="000000" w:fill="FFFF00"/>
             <w:noWrap/>
             <w:vAlign w:val="bottom"/>
-            <w:hideMark/>
           </w:tcPr>
           <w:p>
             <w:pPr>
@@ -567,7 +1132,6 @@
             <w:shd w:val="clear" w:color="000000" w:fill="FF0000"/>
             <w:noWrap/>
             <w:vAlign w:val="bottom"/>
-            <w:hideMark/>
           </w:tcPr>
           <w:p>
             <w:pPr>
@@ -598,7 +1162,6 @@
             <w:shd w:val="clear" w:color="000000" w:fill="FF0000"/>
             <w:noWrap/>
             <w:vAlign w:val="bottom"/>
-            <w:hideMark/>
           </w:tcPr>
           <w:p>
             <w:pPr>
@@ -629,7 +1192,6 @@
             <w:shd w:val="clear" w:color="000000" w:fill="008000"/>
             <w:noWrap/>
             <w:vAlign w:val="bottom"/>
-            <w:hideMark/>
           </w:tcPr>
           <w:p>
             <w:pPr>
@@ -660,7 +1222,6 @@
             <w:shd w:val="clear" w:color="000000" w:fill="FF0000"/>
             <w:noWrap/>
             <w:vAlign w:val="bottom"/>
-            <w:hideMark/>
           </w:tcPr>
           <w:p>
             <w:pPr>
@@ -691,11 +1252,10 @@
             <w:shd w:val="clear" w:color="auto" w:fill="auto"/>
             <w:noWrap/>
             <w:vAlign w:val="bottom"/>
-            <w:hideMark/>
-          </w:tcPr>
-          <w:p>
-            <w:pPr>
-              <w:jc w:val="right"/>
+          </w:tcPr>
+          <w:p>
+            <w:pPr>
+              <w:jc w:val="center"/>
               <w:rPr>
                 <w:rFonts w:ascii="Calibri" w:eastAsia="Times New Roman" w:hAnsi="Calibri" w:cs="Times New Roman"/>
                 <w:color w:val="000000"/>
@@ -714,6 +1274,7 @@
       <w:tr>
         <w:trPr>
           <w:trHeight w:val="300"/>
+          <w:jc w:val="center"/>
         </w:trPr>
         <w:tc>
           <w:tcPr>
@@ -727,7 +1288,6 @@
             <w:shd w:val="clear" w:color="auto" w:fill="auto"/>
             <w:noWrap/>
             <w:vAlign w:val="bottom"/>
-            <w:hideMark/>
           </w:tcPr>
           <w:p>
             <w:pPr>
@@ -758,7 +1318,6 @@
             <w:shd w:val="clear" w:color="000000" w:fill="FF0000"/>
             <w:noWrap/>
             <w:vAlign w:val="bottom"/>
-            <w:hideMark/>
           </w:tcPr>
           <w:p>
             <w:pPr>
@@ -789,7 +1348,6 @@
             <w:shd w:val="clear" w:color="000000" w:fill="008000"/>
             <w:noWrap/>
             <w:vAlign w:val="bottom"/>
-            <w:hideMark/>
           </w:tcPr>
           <w:p>
             <w:pPr>
@@ -820,7 +1378,6 @@
             <w:shd w:val="clear" w:color="000000" w:fill="FF0000"/>
             <w:noWrap/>
             <w:vAlign w:val="bottom"/>
-            <w:hideMark/>
           </w:tcPr>
           <w:p>
             <w:pPr>
@@ -851,7 +1408,6 @@
             <w:shd w:val="clear" w:color="000000" w:fill="008000"/>
             <w:noWrap/>
             <w:vAlign w:val="bottom"/>
-            <w:hideMark/>
           </w:tcPr>
           <w:p>
             <w:pPr>
@@ -882,7 +1438,6 @@
             <w:shd w:val="clear" w:color="000000" w:fill="008000"/>
             <w:noWrap/>
             <w:vAlign w:val="bottom"/>
-            <w:hideMark/>
           </w:tcPr>
           <w:p>
             <w:pPr>
@@ -913,11 +1468,10 @@
             <w:shd w:val="clear" w:color="auto" w:fill="auto"/>
             <w:noWrap/>
             <w:vAlign w:val="bottom"/>
-            <w:hideMark/>
-          </w:tcPr>
-          <w:p>
-            <w:pPr>
-              <w:jc w:val="right"/>
+          </w:tcPr>
+          <w:p>
+            <w:pPr>
+              <w:jc w:val="center"/>
               <w:rPr>
                 <w:rFonts w:ascii="Calibri" w:eastAsia="Times New Roman" w:hAnsi="Calibri" w:cs="Times New Roman"/>
                 <w:color w:val="000000"/>
@@ -936,6 +1490,7 @@
       <w:tr>
         <w:trPr>
           <w:trHeight w:val="300"/>
+          <w:jc w:val="center"/>
         </w:trPr>
         <w:tc>
           <w:tcPr>
@@ -949,7 +1504,6 @@
             <w:shd w:val="clear" w:color="auto" w:fill="auto"/>
             <w:noWrap/>
             <w:vAlign w:val="bottom"/>
-            <w:hideMark/>
           </w:tcPr>
           <w:p>
             <w:pPr>
@@ -980,7 +1534,6 @@
             <w:shd w:val="clear" w:color="000000" w:fill="008000"/>
             <w:noWrap/>
             <w:vAlign w:val="bottom"/>
-            <w:hideMark/>
           </w:tcPr>
           <w:p>
             <w:pPr>
@@ -1011,7 +1564,6 @@
             <w:shd w:val="clear" w:color="000000" w:fill="FF0000"/>
             <w:noWrap/>
             <w:vAlign w:val="bottom"/>
-            <w:hideMark/>
           </w:tcPr>
           <w:p>
             <w:pPr>
@@ -1042,7 +1594,6 @@
             <w:shd w:val="clear" w:color="000000" w:fill="008000"/>
             <w:noWrap/>
             <w:vAlign w:val="bottom"/>
-            <w:hideMark/>
           </w:tcPr>
           <w:p>
             <w:pPr>
@@ -1073,7 +1624,6 @@
             <w:shd w:val="clear" w:color="000000" w:fill="FFFF00"/>
             <w:noWrap/>
             <w:vAlign w:val="bottom"/>
-            <w:hideMark/>
           </w:tcPr>
           <w:p>
             <w:pPr>
@@ -1104,7 +1654,6 @@
             <w:shd w:val="clear" w:color="000000" w:fill="FFFF00"/>
             <w:noWrap/>
             <w:vAlign w:val="bottom"/>
-            <w:hideMark/>
           </w:tcPr>
           <w:p>
             <w:pPr>
@@ -1135,11 +1684,10 @@
             <w:shd w:val="clear" w:color="auto" w:fill="auto"/>
             <w:noWrap/>
             <w:vAlign w:val="bottom"/>
-            <w:hideMark/>
-          </w:tcPr>
-          <w:p>
-            <w:pPr>
-              <w:jc w:val="right"/>
+          </w:tcPr>
+          <w:p>
+            <w:pPr>
+              <w:jc w:val="center"/>
               <w:rPr>
                 <w:rFonts w:ascii="Calibri" w:eastAsia="Times New Roman" w:hAnsi="Calibri" w:cs="Times New Roman"/>
                 <w:color w:val="000000"/>
@@ -1158,6 +1706,7 @@
       <w:tr>
         <w:trPr>
           <w:trHeight w:val="300"/>
+          <w:jc w:val="center"/>
         </w:trPr>
         <w:tc>
           <w:tcPr>
@@ -1171,7 +1720,6 @@
             <w:shd w:val="clear" w:color="auto" w:fill="auto"/>
             <w:noWrap/>
             <w:vAlign w:val="bottom"/>
-            <w:hideMark/>
           </w:tcPr>
           <w:p>
             <w:pPr>
@@ -1202,7 +1750,6 @@
             <w:shd w:val="clear" w:color="000000" w:fill="FF0000"/>
             <w:noWrap/>
             <w:vAlign w:val="bottom"/>
-            <w:hideMark/>
           </w:tcPr>
           <w:p>
             <w:pPr>
@@ -1233,7 +1780,6 @@
             <w:shd w:val="clear" w:color="000000" w:fill="FF0000"/>
             <w:noWrap/>
             <w:vAlign w:val="bottom"/>
-            <w:hideMark/>
           </w:tcPr>
           <w:p>
             <w:pPr>
@@ -1264,7 +1810,6 @@
             <w:shd w:val="clear" w:color="000000" w:fill="FF0000"/>
             <w:noWrap/>
             <w:vAlign w:val="bottom"/>
-            <w:hideMark/>
           </w:tcPr>
           <w:p>
             <w:pPr>
@@ -1295,7 +1840,6 @@
             <w:shd w:val="clear" w:color="000000" w:fill="FFFF00"/>
             <w:noWrap/>
             <w:vAlign w:val="bottom"/>
-            <w:hideMark/>
           </w:tcPr>
           <w:p>
             <w:pPr>
@@ -1326,7 +1870,6 @@
             <w:shd w:val="clear" w:color="000000" w:fill="FF0000"/>
             <w:noWrap/>
             <w:vAlign w:val="bottom"/>
-            <w:hideMark/>
           </w:tcPr>
           <w:p>
             <w:pPr>
@@ -1357,11 +1900,10 @@
             <w:shd w:val="clear" w:color="auto" w:fill="auto"/>
             <w:noWrap/>
             <w:vAlign w:val="bottom"/>
-            <w:hideMark/>
-          </w:tcPr>
-          <w:p>
-            <w:pPr>
-              <w:jc w:val="right"/>
+          </w:tcPr>
+          <w:p>
+            <w:pPr>
+              <w:jc w:val="center"/>
               <w:rPr>
                 <w:rFonts w:ascii="Calibri" w:eastAsia="Times New Roman" w:hAnsi="Calibri" w:cs="Times New Roman"/>
                 <w:color w:val="000000"/>
@@ -1380,6 +1922,7 @@
       <w:tr>
         <w:trPr>
           <w:trHeight w:val="242"/>
+          <w:jc w:val="center"/>
         </w:trPr>
         <w:tc>
           <w:tcPr>
@@ -1393,10 +1936,10 @@
             <w:shd w:val="clear" w:color="auto" w:fill="auto"/>
             <w:noWrap/>
             <w:vAlign w:val="bottom"/>
-            <w:hideMark/>
-          </w:tcPr>
-          <w:p>
-            <w:pPr>
+          </w:tcPr>
+          <w:p>
+            <w:pPr>
+              <w:jc w:val="center"/>
               <w:rPr>
                 <w:rFonts w:ascii="Calibri" w:eastAsia="Times New Roman" w:hAnsi="Calibri" w:cs="Times New Roman"/>
                 <w:color w:val="000000"/>
@@ -1416,7 +1959,6 @@
             <w:shd w:val="clear" w:color="auto" w:fill="auto"/>
             <w:noWrap/>
             <w:vAlign w:val="bottom"/>
-            <w:hideMark/>
           </w:tcPr>
           <w:p>
             <w:pPr>
@@ -1488,10 +2030,10 @@
             <w:shd w:val="clear" w:color="auto" w:fill="auto"/>
             <w:noWrap/>
             <w:vAlign w:val="bottom"/>
-            <w:hideMark/>
-          </w:tcPr>
-          <w:p>
-            <w:pPr>
+          </w:tcPr>
+          <w:p>
+            <w:pPr>
+              <w:jc w:val="center"/>
               <w:rPr>
                 <w:rFonts w:ascii="Calibri" w:eastAsia="Times New Roman" w:hAnsi="Calibri" w:cs="Times New Roman"/>
                 <w:color w:val="000000"/>
@@ -1567,10 +2109,10 @@
             <w:shd w:val="clear" w:color="auto" w:fill="auto"/>
             <w:noWrap/>
             <w:vAlign w:val="bottom"/>
-            <w:hideMark/>
-          </w:tcPr>
-          <w:p>
-            <w:pPr>
+          </w:tcPr>
+          <w:p>
+            <w:pPr>
+              <w:jc w:val="center"/>
               <w:rPr>
                 <w:rFonts w:ascii="Calibri" w:eastAsia="Times New Roman" w:hAnsi="Calibri" w:cs="Times New Roman"/>
                 <w:color w:val="000000"/>
@@ -1590,10 +2132,10 @@
             <w:shd w:val="clear" w:color="auto" w:fill="auto"/>
             <w:noWrap/>
             <w:vAlign w:val="bottom"/>
-            <w:hideMark/>
-          </w:tcPr>
-          <w:p>
-            <w:pPr>
+          </w:tcPr>
+          <w:p>
+            <w:pPr>
+              <w:jc w:val="center"/>
               <w:rPr>
                 <w:rFonts w:ascii="Calibri" w:eastAsia="Times New Roman" w:hAnsi="Calibri" w:cs="Times New Roman"/>
                 <w:color w:val="000000"/>
@@ -1613,10 +2155,10 @@
             <w:shd w:val="clear" w:color="auto" w:fill="auto"/>
             <w:noWrap/>
             <w:vAlign w:val="bottom"/>
-            <w:hideMark/>
-          </w:tcPr>
-          <w:p>
-            <w:pPr>
+          </w:tcPr>
+          <w:p>
+            <w:pPr>
+              <w:jc w:val="center"/>
               <w:rPr>
                 <w:rFonts w:ascii="Calibri" w:eastAsia="Times New Roman" w:hAnsi="Calibri" w:cs="Times New Roman"/>
                 <w:color w:val="000000"/>
@@ -1626,30 +2168,22 @@
         </w:tc>
       </w:tr>
     </w:tbl>
+    <w:p>
+      <w:pPr>
+        <w:jc w:val="center"/>
+      </w:pPr>
+    </w:p>
+    <w:p>
+      <w:r>
+        <w:t>*The team decided to pursue project 2 (lock box) due to the coolness factor.</w:t>
+      </w:r>
+    </w:p>
     <w:p/>
     <w:p>
-      <w:r>
-        <w:t>*The team decided to pursue project 2 (lock box) due to the coolness factor.</w:t>
-      </w:r>
-    </w:p>
-    <w:p/>
-    <w:p/>
-    <w:p/>
-    <w:p/>
-    <w:p/>
-    <w:p/>
-    <w:p>
-      <w:pPr>
-        <w:rPr>
-          <w:sz w:val="32"/>
-          <w:szCs w:val="32"/>
-        </w:rPr>
-      </w:pPr>
-      <w:r>
-        <w:rPr>
-          <w:sz w:val="32"/>
-          <w:szCs w:val="32"/>
-        </w:rPr>
+      <w:pPr>
+        <w:pStyle w:val="Heading1"/>
+      </w:pPr>
+      <w:r>
         <w:t>Project proposal</w:t>
       </w:r>
     </w:p>
@@ -1674,12 +2208,9 @@
       </w:pPr>
       <w:r>
         <w:rPr>
-          <w:b/>
+          <w:rStyle w:val="Heading2Char"/>
         </w:rPr>
-        <w:t>Concept</w:t>
-      </w:r>
-      <w:r>
-        <w:t>:</w:t>
+        <w:t>Concept:</w:t>
       </w:r>
       <w:r>
         <w:t xml:space="preserve"> D</w:t>
@@ -1699,47 +2230,51 @@
     </w:p>
     <w:p/>
     <w:p>
-      <w:r>
-        <w:tab/>
-      </w:r>
+      <w:pPr>
+        <w:ind w:left="720"/>
+      </w:pPr>
       <w:r>
         <w:rPr>
-          <w:b/>
+          <w:rStyle w:val="Heading2Char"/>
         </w:rPr>
-        <w:t>Implementation</w:t>
-      </w:r>
-      <w:r>
-        <w:t xml:space="preserve">: with the use of the controller as a sensor the user will have </w:t>
-      </w:r>
-      <w:r>
-        <w:tab/>
-        <w:t xml:space="preserve">a total of 8 buttons to interact with the lock box. To unlock the box the user </w:t>
-      </w:r>
-      <w:r>
-        <w:tab/>
-        <w:t xml:space="preserve">needs to enter the correct combination using the up, down, right, left, A, and </w:t>
-      </w:r>
-      <w:r>
-        <w:tab/>
-        <w:t xml:space="preserve">B buttons. The combination will be in a “cheat code” style. If time permits </w:t>
-      </w:r>
-      <w:r>
-        <w:tab/>
-        <w:t xml:space="preserve">other unlocking mechanisms will be implemented for example: using a </w:t>
-      </w:r>
-      <w:r>
-        <w:tab/>
+        <w:t>Implementation:</w:t>
+      </w:r>
+      <w:r>
+        <w:t xml:space="preserve"> with the use of the controller as a sensor the user will have a total of 8 buttons to interact with the lock b</w:t>
+      </w:r>
+      <w:r>
+        <w:t xml:space="preserve">ox. To unlock the box the user </w:t>
+      </w:r>
+      <w:r>
+        <w:t>needs to enter the correct combination using the</w:t>
+      </w:r>
+      <w:r>
+        <w:t xml:space="preserve"> up, down, right, left, A, and </w:t>
+      </w:r>
+      <w:r>
+        <w:t>B buttons. The combination will be in a “chea</w:t>
+      </w:r>
+      <w:r>
+        <w:t xml:space="preserve">t code” style. If time permits </w:t>
+      </w:r>
+      <w:r>
+        <w:t>other unlocking mechanisms will be im</w:t>
+      </w:r>
+      <w:r>
+        <w:t xml:space="preserve">plemented for example: using a </w:t>
+      </w:r>
+      <w:r>
         <w:t>puzzle or game. Feedback to the user will be given via a LCD.</w:t>
       </w:r>
     </w:p>
     <w:p/>
     <w:p>
-      <w:r>
-        <w:tab/>
-      </w:r>
+      <w:pPr>
+        <w:ind w:left="720"/>
+      </w:pPr>
       <w:r>
         <w:rPr>
-          <w:b/>
+          <w:rStyle w:val="Heading2Char"/>
         </w:rPr>
         <w:t>Hardware:</w:t>
       </w:r>
@@ -1747,10 +2282,12 @@
         <w:t xml:space="preserve"> W</w:t>
       </w:r>
       <w:r>
-        <w:t xml:space="preserve">e decided to use the atmega328p microcontroller because we </w:t>
-      </w:r>
-      <w:r>
-        <w:tab/>
+        <w:t>e decided to use the atmega3</w:t>
+      </w:r>
+      <w:r>
+        <w:t xml:space="preserve">28p microcontroller because we </w:t>
+      </w:r>
+      <w:r>
         <w:t>c</w:t>
       </w:r>
       <w:r>
@@ -1769,16 +2306,12 @@
         <w:t xml:space="preserve">. </w:t>
       </w:r>
       <w:r>
-        <w:tab/>
-      </w:r>
-    </w:p>
-    <w:p>
-      <w:r>
-        <w:tab/>
-        <w:t xml:space="preserve">Lock style solenoid will be use as the locking mechanism along with a </w:t>
-      </w:r>
-      <w:r>
-        <w:tab/>
+        <w:t xml:space="preserve">Lock style solenoid will be use as the </w:t>
+      </w:r>
+      <w:r>
+        <w:t xml:space="preserve">locking mechanism along with a </w:t>
+      </w:r>
+      <w:r>
         <w:t>custom box.</w:t>
       </w:r>
       <w:r>
@@ -1787,12 +2320,12 @@
     </w:p>
     <w:p/>
     <w:p>
-      <w:r>
-        <w:tab/>
-      </w:r>
+      <w:pPr>
+        <w:ind w:left="720"/>
+      </w:pPr>
       <w:r>
         <w:rPr>
-          <w:b/>
+          <w:rStyle w:val="Heading2Char"/>
         </w:rPr>
         <w:t>Software:</w:t>
       </w:r>
@@ -1814,16 +2347,119 @@
       </w:r>
     </w:p>
     <w:sectPr>
+      <w:headerReference w:type="first" r:id="rId7"/>
       <w:pgSz w:w="12240" w:h="15840"/>
-      <w:pgMar w:top="1440" w:right="1800" w:bottom="1440" w:left="1800" w:header="720" w:footer="720" w:gutter="0"/>
-      <w:cols w:space="720"/>
+      <w:pgMar w:top="1440" w:right="1440" w:bottom="1440" w:left="1440" w:gutter="0"/>
+      <w:titlePg/>
     </w:sectPr>
   </w:body>
 </w:document>
 </file>
 
+<file path=word/header1.xml><?xml version="1.0" encoding="utf-8"?>
+<w:hdr xmlns:mo="http://schemas.microsoft.com/office/mac/office/2008/main" xmlns:ve="http://schemas.openxmlformats.org/markup-compatibility/2006" xmlns:mv="urn:schemas-microsoft-com:mac:vml" xmlns:o="urn:schemas-microsoft-com:office:office" xmlns:r="http://schemas.openxmlformats.org/officeDocument/2006/relationships" xmlns:m="http://schemas.openxmlformats.org/officeDocument/2006/math" xmlns:v="urn:schemas-microsoft-com:vml" xmlns:wp="http://schemas.openxmlformats.org/drawingml/2006/wordprocessingDrawing" xmlns:w10="urn:schemas-microsoft-com:office:word" xmlns:w="http://schemas.openxmlformats.org/wordprocessingml/2006/main" xmlns:wne="http://schemas.microsoft.com/office/word/2006/wordml">
+  <w:tbl>
+    <w:tblPr>
+      <w:tblW w:w="5000" w:type="pct"/>
+      <w:tblCellMar>
+        <w:top w:w="58" w:type="dxa"/>
+        <w:left w:w="115" w:type="dxa"/>
+        <w:bottom w:w="58" w:type="dxa"/>
+        <w:right w:w="115" w:type="dxa"/>
+      </w:tblCellMar>
+      <w:tblLook w:val="04A0"/>
+    </w:tblPr>
+    <w:tblGrid>
+      <w:gridCol w:w="9114"/>
+      <w:gridCol w:w="476"/>
+    </w:tblGrid>
+    <w:tr>
+      <w:sdt>
+        <w:sdtPr>
+          <w:rPr>
+            <w:rFonts w:ascii="Calibri" w:eastAsiaTheme="majorEastAsia" w:hAnsi="Calibri" w:cstheme="majorBidi"/>
+            <w:b/>
+            <w:color w:val="4F81BD" w:themeColor="accent1"/>
+          </w:rPr>
+          <w:alias w:val="Title"/>
+          <w:id w:val="171999519"/>
+          <w:placeholder>
+            <w:docPart w:val="AA4B56774744974F87B45FB14CF8175F"/>
+          </w:placeholder>
+          <w:dataBinding w:prefixMappings="xmlns:ns0='http://schemas.openxmlformats.org/package/2006/metadata/core-properties' xmlns:ns1='http://purl.org/dc/elements/1.1/'" w:xpath="/ns0:coreProperties[1]/ns1:title[1]" w:storeItemID="{6C3C8BC8-F283-45AE-878A-BAB7291924A1}"/>
+          <w:text/>
+        </w:sdtPr>
+        <w:sdtContent>
+          <w:tc>
+            <w:tcPr>
+              <w:tcW w:w="4752" w:type="pct"/>
+              <w:tcBorders>
+                <w:right w:val="single" w:sz="18" w:space="0" w:color="4F81BD" w:themeColor="accent1"/>
+              </w:tcBorders>
+            </w:tcPr>
+            <w:p>
+              <w:pPr>
+                <w:pStyle w:val="Header"/>
+                <w:jc w:val="right"/>
+                <w:rPr>
+                  <w:rFonts w:ascii="Calibri" w:hAnsi="Calibri"/>
+                  <w:b/>
+                  <w:color w:val="4F81BD" w:themeColor="accent1"/>
+                </w:rPr>
+              </w:pPr>
+              <w:r>
+                <w:rPr>
+                  <w:rFonts w:ascii="Calibri" w:eastAsiaTheme="majorEastAsia" w:hAnsi="Calibri" w:cstheme="majorBidi"/>
+                  <w:b/>
+                  <w:color w:val="4F81BD" w:themeColor="accent1"/>
+                </w:rPr>
+                <w:t>Practicum Project Proposal</w:t>
+              </w:r>
+            </w:p>
+          </w:tc>
+        </w:sdtContent>
+      </w:sdt>
+      <w:tc>
+        <w:tcPr>
+          <w:tcW w:w="248" w:type="pct"/>
+          <w:tcBorders>
+            <w:left w:val="single" w:sz="18" w:space="0" w:color="4F81BD" w:themeColor="accent1"/>
+          </w:tcBorders>
+        </w:tcPr>
+        <w:p>
+          <w:pPr>
+            <w:pStyle w:val="Header"/>
+            <w:rPr>
+              <w:rFonts w:ascii="Calibri" w:eastAsiaTheme="majorEastAsia" w:hAnsi="Calibri" w:cstheme="majorBidi"/>
+              <w:b/>
+              <w:color w:val="4F81BD" w:themeColor="accent1"/>
+            </w:rPr>
+          </w:pPr>
+          <w:fldSimple w:instr=" PAGE   \* MERGEFORMAT ">
+            <w:r>
+              <w:rPr>
+                <w:rFonts w:ascii="Calibri" w:hAnsi="Calibri"/>
+                <w:b/>
+                <w:noProof/>
+                <w:color w:val="4F81BD" w:themeColor="accent1"/>
+              </w:rPr>
+              <w:t>1</w:t>
+            </w:r>
+          </w:fldSimple>
+        </w:p>
+      </w:tc>
+    </w:tr>
+  </w:tbl>
+  <w:p>
+    <w:pPr>
+      <w:pStyle w:val="Header"/>
+    </w:pPr>
+  </w:p>
+</w:hdr>
+</file>
+
 <file path=word/numbering.xml><?xml version="1.0" encoding="utf-8"?>
-<w:numbering xmlns:wpc="http://schemas.microsoft.com/office/word/2010/wordprocessingCanvas" xmlns:mc="http://schemas.openxmlformats.org/markup-compatibility/2006" xmlns:o="urn:schemas-microsoft-com:office:office" xmlns:r="http://schemas.openxmlformats.org/officeDocument/2006/relationships" xmlns:m="http://schemas.openxmlformats.org/officeDocument/2006/math" xmlns:v="urn:schemas-microsoft-com:vml" xmlns:wp14="http://schemas.microsoft.com/office/word/2010/wordprocessingDrawing" xmlns:wp="http://schemas.openxmlformats.org/drawingml/2006/wordprocessingDrawing" xmlns:w10="urn:schemas-microsoft-com:office:word" xmlns:w="http://schemas.openxmlformats.org/wordprocessingml/2006/main" xmlns:w14="http://schemas.microsoft.com/office/word/2010/wordml" xmlns:wpg="http://schemas.microsoft.com/office/word/2010/wordprocessingGroup" xmlns:wpi="http://schemas.microsoft.com/office/word/2010/wordprocessingInk" xmlns:wne="http://schemas.microsoft.com/office/word/2006/wordml" xmlns:wps="http://schemas.microsoft.com/office/word/2010/wordprocessingShape" mc:Ignorable="w14 wp14">
+<w:numbering xmlns:mo="http://schemas.microsoft.com/office/mac/office/2008/main" xmlns:ve="http://schemas.openxmlformats.org/markup-compatibility/2006" xmlns:mv="urn:schemas-microsoft-com:mac:vml" xmlns:o="urn:schemas-microsoft-com:office:office" xmlns:r="http://schemas.openxmlformats.org/officeDocument/2006/relationships" xmlns:m="http://schemas.openxmlformats.org/officeDocument/2006/math" xmlns:v="urn:schemas-microsoft-com:vml" xmlns:wp="http://schemas.openxmlformats.org/drawingml/2006/wordprocessingDrawing" xmlns:w10="urn:schemas-microsoft-com:office:word" xmlns:w="http://schemas.openxmlformats.org/wordprocessingml/2006/main" xmlns:wne="http://schemas.microsoft.com/office/word/2006/wordml">
   <w:abstractNum w:abstractNumId="0">
     <w:nsid w:val="074B02EA"/>
     <w:multiLevelType w:val="multilevel"/>
@@ -2095,7 +2731,7 @@
 </file>
 
 <file path=word/styles.xml><?xml version="1.0" encoding="utf-8"?>
-<w:styles xmlns:mc="http://schemas.openxmlformats.org/markup-compatibility/2006" xmlns:r="http://schemas.openxmlformats.org/officeDocument/2006/relationships" xmlns:w="http://schemas.openxmlformats.org/wordprocessingml/2006/main" xmlns:w14="http://schemas.microsoft.com/office/word/2010/wordml" mc:Ignorable="w14">
+<w:styles xmlns:r="http://schemas.openxmlformats.org/officeDocument/2006/relationships" xmlns:w="http://schemas.openxmlformats.org/wordprocessingml/2006/main">
   <w:docDefaults>
     <w:rPrDefault>
       <w:rPr>
@@ -2107,160 +2743,66 @@
     </w:rPrDefault>
     <w:pPrDefault/>
   </w:docDefaults>
-  <w:latentStyles w:defLockedState="0" w:defUIPriority="99" w:defSemiHidden="1" w:defUnhideWhenUsed="1" w:defQFormat="0" w:count="267">
-    <w:lsdException w:name="Normal" w:semiHidden="0" w:uiPriority="0" w:unhideWhenUsed="0" w:qFormat="1"/>
-    <w:lsdException w:name="heading 1" w:semiHidden="0" w:uiPriority="9" w:unhideWhenUsed="0" w:qFormat="1"/>
-    <w:lsdException w:name="heading 2" w:uiPriority="9" w:qFormat="1"/>
-    <w:lsdException w:name="heading 3" w:uiPriority="9" w:qFormat="1"/>
-    <w:lsdException w:name="heading 4" w:uiPriority="9" w:qFormat="1"/>
-    <w:lsdException w:name="heading 5" w:uiPriority="9" w:qFormat="1"/>
-    <w:lsdException w:name="heading 6" w:uiPriority="9" w:qFormat="1"/>
-    <w:lsdException w:name="heading 7" w:uiPriority="9" w:qFormat="1"/>
-    <w:lsdException w:name="heading 8" w:uiPriority="9" w:qFormat="1"/>
-    <w:lsdException w:name="heading 9" w:uiPriority="9" w:qFormat="1"/>
-    <w:lsdException w:name="toc 1" w:uiPriority="39"/>
-    <w:lsdException w:name="toc 2" w:uiPriority="39"/>
-    <w:lsdException w:name="toc 3" w:uiPriority="39"/>
-    <w:lsdException w:name="toc 4" w:uiPriority="39"/>
-    <w:lsdException w:name="toc 5" w:uiPriority="39"/>
-    <w:lsdException w:name="toc 6" w:uiPriority="39"/>
-    <w:lsdException w:name="toc 7" w:uiPriority="39"/>
-    <w:lsdException w:name="toc 8" w:uiPriority="39"/>
-    <w:lsdException w:name="toc 9" w:uiPriority="39"/>
-    <w:lsdException w:name="caption" w:uiPriority="35" w:qFormat="1"/>
-    <w:lsdException w:name="Title" w:semiHidden="0" w:uiPriority="10" w:unhideWhenUsed="0" w:qFormat="1"/>
-    <w:lsdException w:name="Default Paragraph Font" w:uiPriority="1"/>
-    <w:lsdException w:name="Subtitle" w:semiHidden="0" w:uiPriority="11" w:unhideWhenUsed="0" w:qFormat="1"/>
-    <w:lsdException w:name="Strong" w:semiHidden="0" w:uiPriority="22" w:unhideWhenUsed="0" w:qFormat="1"/>
-    <w:lsdException w:name="Emphasis" w:semiHidden="0" w:uiPriority="20" w:unhideWhenUsed="0" w:qFormat="1"/>
-    <w:lsdException w:name="Table Grid" w:semiHidden="0" w:uiPriority="59" w:unhideWhenUsed="0"/>
-    <w:lsdException w:name="Placeholder Text" w:unhideWhenUsed="0"/>
-    <w:lsdException w:name="No Spacing" w:uiPriority="1" w:unhideWhenUsed="0" w:qFormat="1"/>
-    <w:lsdException w:name="Light Shading" w:semiHidden="0" w:uiPriority="60" w:unhideWhenUsed="0"/>
-    <w:lsdException w:name="Light List" w:semiHidden="0" w:uiPriority="61" w:unhideWhenUsed="0"/>
-    <w:lsdException w:name="Light Grid" w:semiHidden="0" w:uiPriority="62" w:unhideWhenUsed="0"/>
-    <w:lsdException w:name="Medium Shading 1" w:semiHidden="0" w:uiPriority="63" w:unhideWhenUsed="0"/>
-    <w:lsdException w:name="Medium Shading 2" w:semiHidden="0" w:uiPriority="64" w:unhideWhenUsed="0"/>
-    <w:lsdException w:name="Medium List 1" w:semiHidden="0" w:uiPriority="65" w:unhideWhenUsed="0"/>
-    <w:lsdException w:name="Medium List 2" w:semiHidden="0" w:uiPriority="66" w:unhideWhenUsed="0"/>
-    <w:lsdException w:name="Medium Grid 1" w:semiHidden="0" w:uiPriority="67" w:unhideWhenUsed="0"/>
-    <w:lsdException w:name="Medium Grid 2" w:semiHidden="0" w:uiPriority="68" w:unhideWhenUsed="0"/>
-    <w:lsdException w:name="Medium Grid 3" w:semiHidden="0" w:uiPriority="69" w:unhideWhenUsed="0"/>
-    <w:lsdException w:name="Dark List" w:semiHidden="0" w:uiPriority="70" w:unhideWhenUsed="0"/>
-    <w:lsdException w:name="Colorful Shading" w:semiHidden="0" w:uiPriority="71" w:unhideWhenUsed="0"/>
-    <w:lsdException w:name="Colorful List" w:semiHidden="0" w:uiPriority="72" w:unhideWhenUsed="0"/>
-    <w:lsdException w:name="Colorful Grid" w:semiHidden="0" w:uiPriority="73" w:unhideWhenUsed="0"/>
-    <w:lsdException w:name="Light Shading Accent 1" w:semiHidden="0" w:uiPriority="60" w:unhideWhenUsed="0"/>
-    <w:lsdException w:name="Light List Accent 1" w:semiHidden="0" w:uiPriority="61" w:unhideWhenUsed="0"/>
-    <w:lsdException w:name="Light Grid Accent 1" w:semiHidden="0" w:uiPriority="62" w:unhideWhenUsed="0"/>
-    <w:lsdException w:name="Medium Shading 1 Accent 1" w:semiHidden="0" w:uiPriority="63" w:unhideWhenUsed="0"/>
-    <w:lsdException w:name="Medium Shading 2 Accent 1" w:semiHidden="0" w:uiPriority="64" w:unhideWhenUsed="0"/>
-    <w:lsdException w:name="Medium List 1 Accent 1" w:semiHidden="0" w:uiPriority="65" w:unhideWhenUsed="0"/>
-    <w:lsdException w:name="Revision" w:unhideWhenUsed="0"/>
-    <w:lsdException w:name="List Paragraph" w:semiHidden="0" w:uiPriority="34" w:unhideWhenUsed="0" w:qFormat="1"/>
-    <w:lsdException w:name="Quote" w:semiHidden="0" w:uiPriority="29" w:unhideWhenUsed="0" w:qFormat="1"/>
-    <w:lsdException w:name="Intense Quote" w:semiHidden="0" w:uiPriority="30" w:unhideWhenUsed="0" w:qFormat="1"/>
-    <w:lsdException w:name="Medium List 2 Accent 1" w:semiHidden="0" w:uiPriority="66" w:unhideWhenUsed="0"/>
-    <w:lsdException w:name="Medium Grid 1 Accent 1" w:semiHidden="0" w:uiPriority="67" w:unhideWhenUsed="0"/>
-    <w:lsdException w:name="Medium Grid 2 Accent 1" w:semiHidden="0" w:uiPriority="68" w:unhideWhenUsed="0"/>
-    <w:lsdException w:name="Medium Grid 3 Accent 1" w:semiHidden="0" w:uiPriority="69" w:unhideWhenUsed="0"/>
-    <w:lsdException w:name="Dark List Accent 1" w:semiHidden="0" w:uiPriority="70" w:unhideWhenUsed="0"/>
-    <w:lsdException w:name="Colorful Shading Accent 1" w:semiHidden="0" w:uiPriority="71" w:unhideWhenUsed="0"/>
-    <w:lsdException w:name="Colorful List Accent 1" w:semiHidden="0" w:uiPriority="72" w:unhideWhenUsed="0"/>
-    <w:lsdException w:name="Colorful Grid Accent 1" w:semiHidden="0" w:uiPriority="73" w:unhideWhenUsed="0"/>
-    <w:lsdException w:name="Light Shading Accent 2" w:semiHidden="0" w:uiPriority="60" w:unhideWhenUsed="0"/>
-    <w:lsdException w:name="Light List Accent 2" w:semiHidden="0" w:uiPriority="61" w:unhideWhenUsed="0"/>
-    <w:lsdException w:name="Light Grid Accent 2" w:semiHidden="0" w:uiPriority="62" w:unhideWhenUsed="0"/>
-    <w:lsdException w:name="Medium Shading 1 Accent 2" w:semiHidden="0" w:uiPriority="63" w:unhideWhenUsed="0"/>
-    <w:lsdException w:name="Medium Shading 2 Accent 2" w:semiHidden="0" w:uiPriority="64" w:unhideWhenUsed="0"/>
-    <w:lsdException w:name="Medium List 1 Accent 2" w:semiHidden="0" w:uiPriority="65" w:unhideWhenUsed="0"/>
-    <w:lsdException w:name="Medium List 2 Accent 2" w:semiHidden="0" w:uiPriority="66" w:unhideWhenUsed="0"/>
-    <w:lsdException w:name="Medium Grid 1 Accent 2" w:semiHidden="0" w:uiPriority="67" w:unhideWhenUsed="0"/>
-    <w:lsdException w:name="Medium Grid 2 Accent 2" w:semiHidden="0" w:uiPriority="68" w:unhideWhenUsed="0"/>
-    <w:lsdException w:name="Medium Grid 3 Accent 2" w:semiHidden="0" w:uiPriority="69" w:unhideWhenUsed="0"/>
-    <w:lsdException w:name="Dark List Accent 2" w:semiHidden="0" w:uiPriority="70" w:unhideWhenUsed="0"/>
-    <w:lsdException w:name="Colorful Shading Accent 2" w:semiHidden="0" w:uiPriority="71" w:unhideWhenUsed="0"/>
-    <w:lsdException w:name="Colorful List Accent 2" w:semiHidden="0" w:uiPriority="72" w:unhideWhenUsed="0"/>
-    <w:lsdException w:name="Colorful Grid Accent 2" w:semiHidden="0" w:uiPriority="73" w:unhideWhenUsed="0"/>
-    <w:lsdException w:name="Light Shading Accent 3" w:semiHidden="0" w:uiPriority="60" w:unhideWhenUsed="0"/>
-    <w:lsdException w:name="Light List Accent 3" w:semiHidden="0" w:uiPriority="61" w:unhideWhenUsed="0"/>
-    <w:lsdException w:name="Light Grid Accent 3" w:semiHidden="0" w:uiPriority="62" w:unhideWhenUsed="0"/>
-    <w:lsdException w:name="Medium Shading 1 Accent 3" w:semiHidden="0" w:uiPriority="63" w:unhideWhenUsed="0"/>
-    <w:lsdException w:name="Medium Shading 2 Accent 3" w:semiHidden="0" w:uiPriority="64" w:unhideWhenUsed="0"/>
-    <w:lsdException w:name="Medium List 1 Accent 3" w:semiHidden="0" w:uiPriority="65" w:unhideWhenUsed="0"/>
-    <w:lsdException w:name="Medium List 2 Accent 3" w:semiHidden="0" w:uiPriority="66" w:unhideWhenUsed="0"/>
-    <w:lsdException w:name="Medium Grid 1 Accent 3" w:semiHidden="0" w:uiPriority="67" w:unhideWhenUsed="0"/>
-    <w:lsdException w:name="Medium Grid 2 Accent 3" w:semiHidden="0" w:uiPriority="68" w:unhideWhenUsed="0"/>
-    <w:lsdException w:name="Medium Grid 3 Accent 3" w:semiHidden="0" w:uiPriority="69" w:unhideWhenUsed="0"/>
-    <w:lsdException w:name="Dark List Accent 3" w:semiHidden="0" w:uiPriority="70" w:unhideWhenUsed="0"/>
-    <w:lsdException w:name="Colorful Shading Accent 3" w:semiHidden="0" w:uiPriority="71" w:unhideWhenUsed="0"/>
-    <w:lsdException w:name="Colorful List Accent 3" w:semiHidden="0" w:uiPriority="72" w:unhideWhenUsed="0"/>
-    <w:lsdException w:name="Colorful Grid Accent 3" w:semiHidden="0" w:uiPriority="73" w:unhideWhenUsed="0"/>
-    <w:lsdException w:name="Light Shading Accent 4" w:semiHidden="0" w:uiPriority="60" w:unhideWhenUsed="0"/>
-    <w:lsdException w:name="Light List Accent 4" w:semiHidden="0" w:uiPriority="61" w:unhideWhenUsed="0"/>
-    <w:lsdException w:name="Light Grid Accent 4" w:semiHidden="0" w:uiPriority="62" w:unhideWhenUsed="0"/>
-    <w:lsdException w:name="Medium Shading 1 Accent 4" w:semiHidden="0" w:uiPriority="63" w:unhideWhenUsed="0"/>
-    <w:lsdException w:name="Medium Shading 2 Accent 4" w:semiHidden="0" w:uiPriority="64" w:unhideWhenUsed="0"/>
-    <w:lsdException w:name="Medium List 1 Accent 4" w:semiHidden="0" w:uiPriority="65" w:unhideWhenUsed="0"/>
-    <w:lsdException w:name="Medium List 2 Accent 4" w:semiHidden="0" w:uiPriority="66" w:unhideWhenUsed="0"/>
-    <w:lsdException w:name="Medium Grid 1 Accent 4" w:semiHidden="0" w:uiPriority="67" w:unhideWhenUsed="0"/>
-    <w:lsdException w:name="Medium Grid 2 Accent 4" w:semiHidden="0" w:uiPriority="68" w:unhideWhenUsed="0"/>
-    <w:lsdException w:name="Medium Grid 3 Accent 4" w:semiHidden="0" w:uiPriority="69" w:unhideWhenUsed="0"/>
-    <w:lsdException w:name="Dark List Accent 4" w:semiHidden="0" w:uiPriority="70" w:unhideWhenUsed="0"/>
-    <w:lsdException w:name="Colorful Shading Accent 4" w:semiHidden="0" w:uiPriority="71" w:unhideWhenUsed="0"/>
-    <w:lsdException w:name="Colorful List Accent 4" w:semiHidden="0" w:uiPriority="72" w:unhideWhenUsed="0"/>
-    <w:lsdException w:name="Colorful Grid Accent 4" w:semiHidden="0" w:uiPriority="73" w:unhideWhenUsed="0"/>
-    <w:lsdException w:name="Light Shading Accent 5" w:semiHidden="0" w:uiPriority="60" w:unhideWhenUsed="0"/>
-    <w:lsdException w:name="Light List Accent 5" w:semiHidden="0" w:uiPriority="61" w:unhideWhenUsed="0"/>
-    <w:lsdException w:name="Light Grid Accent 5" w:semiHidden="0" w:uiPriority="62" w:unhideWhenUsed="0"/>
-    <w:lsdException w:name="Medium Shading 1 Accent 5" w:semiHidden="0" w:uiPriority="63" w:unhideWhenUsed="0"/>
-    <w:lsdException w:name="Medium Shading 2 Accent 5" w:semiHidden="0" w:uiPriority="64" w:unhideWhenUsed="0"/>
-    <w:lsdException w:name="Medium List 1 Accent 5" w:semiHidden="0" w:uiPriority="65" w:unhideWhenUsed="0"/>
-    <w:lsdException w:name="Medium List 2 Accent 5" w:semiHidden="0" w:uiPriority="66" w:unhideWhenUsed="0"/>
-    <w:lsdException w:name="Medium Grid 1 Accent 5" w:semiHidden="0" w:uiPriority="67" w:unhideWhenUsed="0"/>
-    <w:lsdException w:name="Medium Grid 2 Accent 5" w:semiHidden="0" w:uiPriority="68" w:unhideWhenUsed="0"/>
-    <w:lsdException w:name="Medium Grid 3 Accent 5" w:semiHidden="0" w:uiPriority="69" w:unhideWhenUsed="0"/>
-    <w:lsdException w:name="Dark List Accent 5" w:semiHidden="0" w:uiPriority="70" w:unhideWhenUsed="0"/>
-    <w:lsdException w:name="Colorful Shading Accent 5" w:semiHidden="0" w:uiPriority="71" w:unhideWhenUsed="0"/>
-    <w:lsdException w:name="Colorful List Accent 5" w:semiHidden="0" w:uiPriority="72" w:unhideWhenUsed="0"/>
-    <w:lsdException w:name="Colorful Grid Accent 5" w:semiHidden="0" w:uiPriority="73" w:unhideWhenUsed="0"/>
-    <w:lsdException w:name="Light Shading Accent 6" w:semiHidden="0" w:uiPriority="60" w:unhideWhenUsed="0"/>
-    <w:lsdException w:name="Light List Accent 6" w:semiHidden="0" w:uiPriority="61" w:unhideWhenUsed="0"/>
-    <w:lsdException w:name="Light Grid Accent 6" w:semiHidden="0" w:uiPriority="62" w:unhideWhenUsed="0"/>
-    <w:lsdException w:name="Medium Shading 1 Accent 6" w:semiHidden="0" w:uiPriority="63" w:unhideWhenUsed="0"/>
-    <w:lsdException w:name="Medium Shading 2 Accent 6" w:semiHidden="0" w:uiPriority="64" w:unhideWhenUsed="0"/>
-    <w:lsdException w:name="Medium List 1 Accent 6" w:semiHidden="0" w:uiPriority="65" w:unhideWhenUsed="0"/>
-    <w:lsdException w:name="Medium List 2 Accent 6" w:semiHidden="0" w:uiPriority="66" w:unhideWhenUsed="0"/>
-    <w:lsdException w:name="Medium Grid 1 Accent 6" w:semiHidden="0" w:uiPriority="67" w:unhideWhenUsed="0"/>
-    <w:lsdException w:name="Medium Grid 2 Accent 6" w:semiHidden="0" w:uiPriority="68" w:unhideWhenUsed="0"/>
-    <w:lsdException w:name="Medium Grid 3 Accent 6" w:semiHidden="0" w:uiPriority="69" w:unhideWhenUsed="0"/>
-    <w:lsdException w:name="Dark List Accent 6" w:semiHidden="0" w:uiPriority="70" w:unhideWhenUsed="0"/>
-    <w:lsdException w:name="Colorful Shading Accent 6" w:semiHidden="0" w:uiPriority="71" w:unhideWhenUsed="0"/>
-    <w:lsdException w:name="Colorful List Accent 6" w:semiHidden="0" w:uiPriority="72" w:unhideWhenUsed="0"/>
-    <w:lsdException w:name="Colorful Grid Accent 6" w:semiHidden="0" w:uiPriority="73" w:unhideWhenUsed="0"/>
-    <w:lsdException w:name="Subtle Emphasis" w:semiHidden="0" w:uiPriority="19" w:unhideWhenUsed="0" w:qFormat="1"/>
-    <w:lsdException w:name="Intense Emphasis" w:semiHidden="0" w:uiPriority="21" w:unhideWhenUsed="0" w:qFormat="1"/>
-    <w:lsdException w:name="Subtle Reference" w:semiHidden="0" w:uiPriority="31" w:unhideWhenUsed="0" w:qFormat="1"/>
-    <w:lsdException w:name="Intense Reference" w:semiHidden="0" w:uiPriority="32" w:unhideWhenUsed="0" w:qFormat="1"/>
-    <w:lsdException w:name="Book Title" w:semiHidden="0" w:uiPriority="33" w:unhideWhenUsed="0" w:qFormat="1"/>
-    <w:lsdException w:name="Bibliography" w:uiPriority="37"/>
-    <w:lsdException w:name="TOC Heading" w:uiPriority="39" w:qFormat="1"/>
+  <w:latentStyles w:defLockedState="0" w:defUIPriority="0" w:defSemiHidden="0" w:defUnhideWhenUsed="0" w:defQFormat="0" w:count="276">
+    <w:lsdException w:name="header" w:uiPriority="99"/>
   </w:latentStyles>
   <w:style w:type="paragraph" w:default="1" w:styleId="Normal">
     <w:name w:val="Normal"/>
     <w:qFormat/>
+    <w:rsid w:val="00616002"/>
+  </w:style>
+  <w:style w:type="paragraph" w:styleId="Heading1">
+    <w:name w:val="heading 1"/>
+    <w:basedOn w:val="Normal"/>
+    <w:next w:val="Normal"/>
+    <w:link w:val="Heading1Char"/>
+    <w:rsid w:val="000E0406"/>
+    <w:pPr>
+      <w:keepNext/>
+      <w:keepLines/>
+      <w:spacing w:before="480"/>
+      <w:outlineLvl w:val="0"/>
+    </w:pPr>
+    <w:rPr>
+      <w:rFonts w:asciiTheme="majorHAnsi" w:eastAsiaTheme="majorEastAsia" w:hAnsiTheme="majorHAnsi" w:cstheme="majorBidi"/>
+      <w:b/>
+      <w:bCs/>
+      <w:color w:val="345A8A" w:themeColor="accent1" w:themeShade="B5"/>
+      <w:sz w:val="32"/>
+      <w:szCs w:val="32"/>
+    </w:rPr>
+  </w:style>
+  <w:style w:type="paragraph" w:styleId="Heading2">
+    <w:name w:val="heading 2"/>
+    <w:basedOn w:val="Normal"/>
+    <w:next w:val="Normal"/>
+    <w:link w:val="Heading2Char"/>
+    <w:rsid w:val="000E0406"/>
+    <w:pPr>
+      <w:keepNext/>
+      <w:keepLines/>
+      <w:spacing w:before="200"/>
+      <w:outlineLvl w:val="1"/>
+    </w:pPr>
+    <w:rPr>
+      <w:rFonts w:asciiTheme="majorHAnsi" w:eastAsiaTheme="majorEastAsia" w:hAnsiTheme="majorHAnsi" w:cstheme="majorBidi"/>
+      <w:b/>
+      <w:bCs/>
+      <w:color w:val="4F81BD" w:themeColor="accent1"/>
+      <w:sz w:val="26"/>
+      <w:szCs w:val="26"/>
+    </w:rPr>
   </w:style>
   <w:style w:type="character" w:default="1" w:styleId="DefaultParagraphFont">
     <w:name w:val="Default Paragraph Font"/>
-    <w:uiPriority w:val="1"/>
     <w:semiHidden/>
     <w:unhideWhenUsed/>
   </w:style>
   <w:style w:type="table" w:default="1" w:styleId="TableNormal">
     <w:name w:val="Normal Table"/>
-    <w:uiPriority w:val="99"/>
     <w:semiHidden/>
     <w:unhideWhenUsed/>
+    <w:qFormat/>
     <w:tblPr>
       <w:tblInd w:w="0" w:type="dxa"/>
       <w:tblCellMar>
@@ -2273,7 +2815,6 @@
   </w:style>
   <w:style w:type="numbering" w:default="1" w:styleId="NoList">
     <w:name w:val="No List"/>
-    <w:uiPriority w:val="99"/>
     <w:semiHidden/>
     <w:unhideWhenUsed/>
   </w:style>
@@ -2314,6 +2855,72 @@
       <w:ind w:left="720"/>
       <w:contextualSpacing/>
     </w:pPr>
+  </w:style>
+  <w:style w:type="paragraph" w:styleId="Header">
+    <w:name w:val="header"/>
+    <w:basedOn w:val="Normal"/>
+    <w:link w:val="HeaderChar"/>
+    <w:uiPriority w:val="99"/>
+    <w:rsid w:val="000E0406"/>
+    <w:pPr>
+      <w:tabs>
+        <w:tab w:val="center" w:pos="4320"/>
+        <w:tab w:val="right" w:pos="8640"/>
+      </w:tabs>
+    </w:pPr>
+  </w:style>
+  <w:style w:type="character" w:customStyle="1" w:styleId="HeaderChar">
+    <w:name w:val="Header Char"/>
+    <w:basedOn w:val="DefaultParagraphFont"/>
+    <w:link w:val="Header"/>
+    <w:uiPriority w:val="99"/>
+    <w:rsid w:val="000E0406"/>
+  </w:style>
+  <w:style w:type="paragraph" w:styleId="Footer">
+    <w:name w:val="footer"/>
+    <w:basedOn w:val="Normal"/>
+    <w:link w:val="FooterChar"/>
+    <w:rsid w:val="000E0406"/>
+    <w:pPr>
+      <w:tabs>
+        <w:tab w:val="center" w:pos="4320"/>
+        <w:tab w:val="right" w:pos="8640"/>
+      </w:tabs>
+    </w:pPr>
+  </w:style>
+  <w:style w:type="character" w:customStyle="1" w:styleId="FooterChar">
+    <w:name w:val="Footer Char"/>
+    <w:basedOn w:val="DefaultParagraphFont"/>
+    <w:link w:val="Footer"/>
+    <w:rsid w:val="000E0406"/>
+  </w:style>
+  <w:style w:type="character" w:customStyle="1" w:styleId="Heading2Char">
+    <w:name w:val="Heading 2 Char"/>
+    <w:basedOn w:val="DefaultParagraphFont"/>
+    <w:link w:val="Heading2"/>
+    <w:rsid w:val="000E0406"/>
+    <w:rPr>
+      <w:rFonts w:asciiTheme="majorHAnsi" w:eastAsiaTheme="majorEastAsia" w:hAnsiTheme="majorHAnsi" w:cstheme="majorBidi"/>
+      <w:b/>
+      <w:bCs/>
+      <w:color w:val="4F81BD" w:themeColor="accent1"/>
+      <w:sz w:val="26"/>
+      <w:szCs w:val="26"/>
+    </w:rPr>
+  </w:style>
+  <w:style w:type="character" w:customStyle="1" w:styleId="Heading1Char">
+    <w:name w:val="Heading 1 Char"/>
+    <w:basedOn w:val="DefaultParagraphFont"/>
+    <w:link w:val="Heading1"/>
+    <w:rsid w:val="000E0406"/>
+    <w:rPr>
+      <w:rFonts w:asciiTheme="majorHAnsi" w:eastAsiaTheme="majorEastAsia" w:hAnsiTheme="majorHAnsi" w:cstheme="majorBidi"/>
+      <w:b/>
+      <w:bCs/>
+      <w:color w:val="345A8A" w:themeColor="accent1" w:themeShade="B5"/>
+      <w:sz w:val="32"/>
+      <w:szCs w:val="32"/>
+    </w:rPr>
   </w:style>
 </w:styles>
 </file>
@@ -2540,6 +3147,445 @@
     </w:pPr>
   </w:style>
 </w:styles>
+</file>
+
+<file path=word/glossary/document.xml><?xml version="1.0" encoding="utf-8"?>
+<w:glossaryDocument xmlns:mo="http://schemas.microsoft.com/office/mac/office/2008/main" xmlns:ve="http://schemas.openxmlformats.org/markup-compatibility/2006" xmlns:mv="urn:schemas-microsoft-com:mac:vml" xmlns:o="urn:schemas-microsoft-com:office:office" xmlns:r="http://schemas.openxmlformats.org/officeDocument/2006/relationships" xmlns:m="http://schemas.openxmlformats.org/officeDocument/2006/math" xmlns:v="urn:schemas-microsoft-com:vml" xmlns:wp="http://schemas.openxmlformats.org/drawingml/2006/wordprocessingDrawing" xmlns:w10="urn:schemas-microsoft-com:office:word" xmlns:w="http://schemas.openxmlformats.org/wordprocessingml/2006/main" xmlns:wne="http://schemas.microsoft.com/office/word/2006/wordml">
+  <w:docParts>
+    <w:docPart>
+      <w:docPartPr>
+        <w:name w:val="26EE141E27FCD54EB9C81EB80C278A69"/>
+        <w:category>
+          <w:name w:val="General"/>
+          <w:gallery w:val="placeholder"/>
+        </w:category>
+        <w:types>
+          <w:type w:val="bbPlcHdr"/>
+        </w:types>
+        <w:behaviors>
+          <w:behavior w:val="content"/>
+        </w:behaviors>
+        <w:guid w:val="{AD54D81A-E5F6-4747-B14F-E7A5307F2FB6}"/>
+      </w:docPartPr>
+      <w:docPartBody>
+        <w:p>
+          <w:pPr>
+            <w:pStyle w:val="26EE141E27FCD54EB9C81EB80C278A69"/>
+          </w:pPr>
+          <w:r>
+            <w:rPr>
+              <w:rFonts w:asciiTheme="majorHAnsi" w:hAnsiTheme="majorHAnsi"/>
+              <w:b/>
+              <w:bCs/>
+              <w:color w:val="548DD4" w:themeColor="text2" w:themeTint="99"/>
+              <w:spacing w:val="60"/>
+              <w:sz w:val="20"/>
+              <w:szCs w:val="20"/>
+            </w:rPr>
+            <w:t>[Type the company address]</w:t>
+          </w:r>
+        </w:p>
+      </w:docPartBody>
+    </w:docPart>
+    <w:docPart>
+      <w:docPartPr>
+        <w:name w:val="766E3D819D3C80478D5CF790261F02E2"/>
+        <w:category>
+          <w:name w:val="General"/>
+          <w:gallery w:val="placeholder"/>
+        </w:category>
+        <w:types>
+          <w:type w:val="bbPlcHdr"/>
+        </w:types>
+        <w:behaviors>
+          <w:behavior w:val="content"/>
+        </w:behaviors>
+        <w:guid w:val="{4DE67D88-036F-3349-BFE5-C992FB9FAAF6}"/>
+      </w:docPartPr>
+      <w:docPartBody>
+        <w:p>
+          <w:pPr>
+            <w:pStyle w:val="766E3D819D3C80478D5CF790261F02E2"/>
+          </w:pPr>
+          <w:r>
+            <w:rPr>
+              <w:rFonts w:asciiTheme="majorHAnsi" w:hAnsiTheme="majorHAnsi"/>
+              <w:color w:val="808080" w:themeColor="background1" w:themeShade="80"/>
+              <w:sz w:val="40"/>
+              <w:szCs w:val="40"/>
+            </w:rPr>
+            <w:t>[Author Name]</w:t>
+          </w:r>
+        </w:p>
+      </w:docPartBody>
+    </w:docPart>
+    <w:docPart>
+      <w:docPartPr>
+        <w:name w:val="86401B01C533434CA2F7B78B856141EE"/>
+        <w:category>
+          <w:name w:val="General"/>
+          <w:gallery w:val="placeholder"/>
+        </w:category>
+        <w:types>
+          <w:type w:val="bbPlcHdr"/>
+        </w:types>
+        <w:behaviors>
+          <w:behavior w:val="content"/>
+        </w:behaviors>
+        <w:guid w:val="{AD0E7B80-F472-FE4E-B855-FE02D3B419F8}"/>
+      </w:docPartPr>
+      <w:docPartBody>
+        <w:p>
+          <w:pPr>
+            <w:pStyle w:val="86401B01C533434CA2F7B78B856141EE"/>
+          </w:pPr>
+          <w:r>
+            <w:rPr>
+              <w:rFonts w:asciiTheme="majorHAnsi" w:hAnsiTheme="majorHAnsi"/>
+              <w:color w:val="808080" w:themeColor="background1" w:themeShade="80"/>
+            </w:rPr>
+            <w:t>[Type the abstract of the document here. The abstract is typically a short summary of the contents of the document.]</w:t>
+          </w:r>
+        </w:p>
+      </w:docPartBody>
+    </w:docPart>
+    <w:docPart>
+      <w:docPartPr>
+        <w:name w:val="AA4B56774744974F87B45FB14CF8175F"/>
+        <w:category>
+          <w:name w:val="General"/>
+          <w:gallery w:val="placeholder"/>
+        </w:category>
+        <w:types>
+          <w:type w:val="bbPlcHdr"/>
+        </w:types>
+        <w:behaviors>
+          <w:behavior w:val="content"/>
+        </w:behaviors>
+        <w:guid w:val="{D1319E85-5A01-8A45-BA9B-A1F7915CF1CC}"/>
+      </w:docPartPr>
+      <w:docPartBody>
+        <w:p>
+          <w:pPr>
+            <w:pStyle w:val="AA4B56774744974F87B45FB14CF8175F"/>
+          </w:pPr>
+          <w:r>
+            <w:rPr>
+              <w:rFonts w:asciiTheme="majorHAnsi" w:eastAsiaTheme="majorEastAsia" w:hAnsiTheme="majorHAnsi" w:cstheme="majorBidi"/>
+              <w:color w:val="4F81BD" w:themeColor="accent1"/>
+            </w:rPr>
+            <w:t>[Type the document title]</w:t>
+          </w:r>
+        </w:p>
+      </w:docPartBody>
+    </w:docPart>
+  </w:docParts>
+</w:glossaryDocument>
+</file>
+
+<file path=word/glossary/fontTable.xml><?xml version="1.0" encoding="utf-8"?>
+<w:fonts xmlns:r="http://schemas.openxmlformats.org/officeDocument/2006/relationships" xmlns:w="http://schemas.openxmlformats.org/wordprocessingml/2006/main">
+  <w:font w:name="Cambria">
+    <w:panose1 w:val="02040503050406030204"/>
+    <w:charset w:val="00"/>
+    <w:family w:val="auto"/>
+    <w:pitch w:val="variable"/>
+    <w:sig w:usb0="00000003" w:usb1="00000000" w:usb2="00000000" w:usb3="00000000" w:csb0="00000001" w:csb1="00000000"/>
+  </w:font>
+  <w:font w:name="ＭＳ 明朝">
+    <w:charset w:val="4E"/>
+    <w:family w:val="auto"/>
+    <w:pitch w:val="variable"/>
+    <w:sig w:usb0="00000001" w:usb1="00000000" w:usb2="01000407" w:usb3="00000000" w:csb0="00020000" w:csb1="00000000"/>
+  </w:font>
+  <w:font w:name="Times New Roman">
+    <w:panose1 w:val="02020603050405020304"/>
+    <w:charset w:val="00"/>
+    <w:family w:val="auto"/>
+    <w:pitch w:val="variable"/>
+    <w:sig w:usb0="00000003" w:usb1="00000000" w:usb2="00000000" w:usb3="00000000" w:csb0="00000001" w:csb1="00000000"/>
+  </w:font>
+  <w:font w:name="Calibri">
+    <w:panose1 w:val="020F0502020204030204"/>
+    <w:charset w:val="00"/>
+    <w:family w:val="auto"/>
+    <w:pitch w:val="variable"/>
+    <w:sig w:usb0="00000003" w:usb1="00000000" w:usb2="00000000" w:usb3="00000000" w:csb0="00000001" w:csb1="00000000"/>
+  </w:font>
+  <w:font w:name="ＭＳ ゴシック">
+    <w:charset w:val="4E"/>
+    <w:family w:val="auto"/>
+    <w:pitch w:val="variable"/>
+    <w:sig w:usb0="00000001" w:usb1="00000000" w:usb2="01000407" w:usb3="00000000" w:csb0="00020000" w:csb1="00000000"/>
+  </w:font>
+  <w:font w:name="Lucida Grande">
+    <w:charset w:val="00"/>
+    <w:family w:val="auto"/>
+    <w:pitch w:val="variable"/>
+    <w:sig w:usb0="E1000AEF" w:usb1="5000A1FF" w:usb2="00000000" w:usb3="00000000" w:csb0="000001BF" w:csb1="00000000"/>
+  </w:font>
+  <w:font w:name="Arial">
+    <w:panose1 w:val="020B0604020202020204"/>
+    <w:charset w:val="00"/>
+    <w:family w:val="auto"/>
+    <w:pitch w:val="variable"/>
+    <w:sig w:usb0="00000003" w:usb1="00000000" w:usb2="00000000" w:usb3="00000000" w:csb0="00000001" w:csb1="00000000"/>
+  </w:font>
+</w:fonts>
+</file>
+
+<file path=word/glossary/settings.xml><?xml version="1.0" encoding="utf-8"?>
+<w:settings xmlns:o="urn:schemas-microsoft-com:office:office" xmlns:r="http://schemas.openxmlformats.org/officeDocument/2006/relationships" xmlns:m="http://schemas.openxmlformats.org/officeDocument/2006/math" xmlns:v="urn:schemas-microsoft-com:vml" xmlns:w10="urn:schemas-microsoft-com:office:word" xmlns:w="http://schemas.openxmlformats.org/wordprocessingml/2006/main" xmlns:sl="http://schemas.openxmlformats.org/schemaLibrary/2006/main">
+  <w:view w:val="normal"/>
+  <w:embedSystemFonts/>
+  <w:doNotTrackMoves/>
+  <w:defaultTabStop w:val="720"/>
+  <w:drawingGridHorizontalSpacing w:val="360"/>
+  <w:drawingGridVerticalSpacing w:val="360"/>
+  <w:displayHorizontalDrawingGridEvery w:val="0"/>
+  <w:displayVerticalDrawingGridEvery w:val="0"/>
+  <w:characterSpacingControl w:val="doNotCompress"/>
+  <w:compat>
+    <w:useFELayout/>
+    <w:doNotAutofitConstrainedTables/>
+    <w:splitPgBreakAndParaMark/>
+    <w:doNotVertAlignCellWithSp/>
+    <w:doNotBreakConstrainedForcedTable/>
+    <w:useAnsiKerningPairs/>
+    <w:cachedColBalance/>
+  </w:compat>
+  <w:rsids>
+    <w:rsidRoot w:val="00132B0E"/>
+    <w:rsid w:val="00132B0E"/>
+  </w:rsids>
+  <m:mathPr>
+    <m:mathFont m:val="Times New Roman"/>
+    <m:brkBin m:val="before"/>
+    <m:brkBinSub m:val="--"/>
+    <m:smallFrac m:val="off"/>
+    <m:dispDef m:val="off"/>
+    <m:lMargin m:val="0"/>
+    <m:rMargin m:val="0"/>
+    <m:wrapRight/>
+    <m:intLim m:val="subSup"/>
+    <m:naryLim m:val="subSup"/>
+  </m:mathPr>
+  <w:themeFontLang w:val="en-US"/>
+  <w:clrSchemeMapping w:bg1="light1" w:t1="dark1" w:bg2="light2" w:t2="dark2" w:accent1="accent1" w:accent2="accent2" w:accent3="accent3" w:accent4="accent4" w:accent5="accent5" w:accent6="accent6" w:hyperlink="hyperlink" w:followedHyperlink="followedHyperlink"/>
+  <w:decimalSymbol w:val="."/>
+  <w:listSeparator w:val=","/>
+</w:settings>
+</file>
+
+<file path=word/glossary/styles.xml><?xml version="1.0" encoding="utf-8"?>
+<w:styles xmlns:r="http://schemas.openxmlformats.org/officeDocument/2006/relationships" xmlns:w="http://schemas.openxmlformats.org/wordprocessingml/2006/main">
+  <w:docDefaults>
+    <w:rPrDefault>
+      <w:rPr>
+        <w:rFonts w:asciiTheme="minorHAnsi" w:eastAsiaTheme="minorEastAsia" w:hAnsiTheme="minorHAnsi" w:cstheme="minorBidi"/>
+        <w:sz w:val="24"/>
+        <w:szCs w:val="24"/>
+        <w:lang w:val="en-US" w:eastAsia="en-US" w:bidi="ar-SA"/>
+      </w:rPr>
+    </w:rPrDefault>
+    <w:pPrDefault/>
+  </w:docDefaults>
+  <w:latentStyles w:defLockedState="0" w:defUIPriority="99" w:defSemiHidden="1" w:defUnhideWhenUsed="1" w:defQFormat="0" w:count="276">
+    <w:lsdException w:name="Normal" w:semiHidden="0" w:uiPriority="0" w:unhideWhenUsed="0" w:qFormat="1"/>
+    <w:lsdException w:name="heading 1" w:semiHidden="0" w:uiPriority="9" w:unhideWhenUsed="0" w:qFormat="1"/>
+    <w:lsdException w:name="heading 2" w:uiPriority="9" w:qFormat="1"/>
+    <w:lsdException w:name="heading 3" w:uiPriority="9" w:qFormat="1"/>
+    <w:lsdException w:name="heading 4" w:uiPriority="9" w:qFormat="1"/>
+    <w:lsdException w:name="heading 5" w:uiPriority="9" w:qFormat="1"/>
+    <w:lsdException w:name="heading 6" w:uiPriority="9" w:qFormat="1"/>
+    <w:lsdException w:name="heading 7" w:uiPriority="9" w:qFormat="1"/>
+    <w:lsdException w:name="heading 8" w:uiPriority="9" w:qFormat="1"/>
+    <w:lsdException w:name="heading 9" w:uiPriority="9" w:qFormat="1"/>
+    <w:lsdException w:name="toc 1" w:uiPriority="39"/>
+    <w:lsdException w:name="toc 2" w:uiPriority="39"/>
+    <w:lsdException w:name="toc 3" w:uiPriority="39"/>
+    <w:lsdException w:name="toc 4" w:uiPriority="39"/>
+    <w:lsdException w:name="toc 5" w:uiPriority="39"/>
+    <w:lsdException w:name="toc 6" w:uiPriority="39"/>
+    <w:lsdException w:name="toc 7" w:uiPriority="39"/>
+    <w:lsdException w:name="toc 8" w:uiPriority="39"/>
+    <w:lsdException w:name="toc 9" w:uiPriority="39"/>
+    <w:lsdException w:name="caption" w:uiPriority="35" w:qFormat="1"/>
+    <w:lsdException w:name="Title" w:semiHidden="0" w:uiPriority="10" w:unhideWhenUsed="0" w:qFormat="1"/>
+    <w:lsdException w:name="Default Paragraph Font" w:uiPriority="1"/>
+    <w:lsdException w:name="Subtitle" w:semiHidden="0" w:uiPriority="11" w:unhideWhenUsed="0" w:qFormat="1"/>
+    <w:lsdException w:name="Strong" w:semiHidden="0" w:uiPriority="22" w:unhideWhenUsed="0" w:qFormat="1"/>
+    <w:lsdException w:name="Emphasis" w:semiHidden="0" w:uiPriority="20" w:unhideWhenUsed="0" w:qFormat="1"/>
+    <w:lsdException w:name="Table Grid" w:semiHidden="0" w:uiPriority="59" w:unhideWhenUsed="0"/>
+    <w:lsdException w:name="Placeholder Text" w:unhideWhenUsed="0"/>
+    <w:lsdException w:name="No Spacing" w:uiPriority="1" w:unhideWhenUsed="0" w:qFormat="1"/>
+    <w:lsdException w:name="Light Shading" w:semiHidden="0" w:uiPriority="60" w:unhideWhenUsed="0"/>
+    <w:lsdException w:name="Light List" w:semiHidden="0" w:uiPriority="61" w:unhideWhenUsed="0"/>
+    <w:lsdException w:name="Light Grid" w:semiHidden="0" w:uiPriority="62" w:unhideWhenUsed="0"/>
+    <w:lsdException w:name="Medium Shading 1" w:semiHidden="0" w:uiPriority="63" w:unhideWhenUsed="0"/>
+    <w:lsdException w:name="Medium Shading 2" w:semiHidden="0" w:uiPriority="64" w:unhideWhenUsed="0"/>
+    <w:lsdException w:name="Medium List 1" w:semiHidden="0" w:uiPriority="65" w:unhideWhenUsed="0"/>
+    <w:lsdException w:name="Medium List 2" w:semiHidden="0" w:uiPriority="66" w:unhideWhenUsed="0"/>
+    <w:lsdException w:name="Medium Grid 1" w:semiHidden="0" w:uiPriority="67" w:unhideWhenUsed="0"/>
+    <w:lsdException w:name="Medium Grid 2" w:semiHidden="0" w:uiPriority="68" w:unhideWhenUsed="0"/>
+    <w:lsdException w:name="Medium Grid 3" w:semiHidden="0" w:uiPriority="69" w:unhideWhenUsed="0"/>
+    <w:lsdException w:name="Dark List" w:semiHidden="0" w:uiPriority="70" w:unhideWhenUsed="0"/>
+    <w:lsdException w:name="Colorful Shading" w:semiHidden="0" w:uiPriority="71" w:unhideWhenUsed="0"/>
+    <w:lsdException w:name="Colorful List" w:semiHidden="0" w:uiPriority="72" w:unhideWhenUsed="0"/>
+    <w:lsdException w:name="Colorful Grid" w:semiHidden="0" w:uiPriority="73" w:unhideWhenUsed="0"/>
+    <w:lsdException w:name="Light Shading Accent 1" w:semiHidden="0" w:uiPriority="60" w:unhideWhenUsed="0"/>
+    <w:lsdException w:name="Light List Accent 1" w:semiHidden="0" w:uiPriority="61" w:unhideWhenUsed="0"/>
+    <w:lsdException w:name="Light Grid Accent 1" w:semiHidden="0" w:uiPriority="62" w:unhideWhenUsed="0"/>
+    <w:lsdException w:name="Medium Shading 1 Accent 1" w:semiHidden="0" w:uiPriority="63" w:unhideWhenUsed="0"/>
+    <w:lsdException w:name="Medium Shading 2 Accent 1" w:semiHidden="0" w:uiPriority="64" w:unhideWhenUsed="0"/>
+    <w:lsdException w:name="Medium List 1 Accent 1" w:semiHidden="0" w:uiPriority="65" w:unhideWhenUsed="0"/>
+    <w:lsdException w:name="Revision" w:unhideWhenUsed="0"/>
+    <w:lsdException w:name="List Paragraph" w:semiHidden="0" w:uiPriority="34" w:unhideWhenUsed="0" w:qFormat="1"/>
+    <w:lsdException w:name="Quote" w:semiHidden="0" w:uiPriority="29" w:unhideWhenUsed="0" w:qFormat="1"/>
+    <w:lsdException w:name="Intense Quote" w:semiHidden="0" w:uiPriority="30" w:unhideWhenUsed="0" w:qFormat="1"/>
+    <w:lsdException w:name="Medium List 2 Accent 1" w:semiHidden="0" w:uiPriority="66" w:unhideWhenUsed="0"/>
+    <w:lsdException w:name="Medium Grid 1 Accent 1" w:semiHidden="0" w:uiPriority="67" w:unhideWhenUsed="0"/>
+    <w:lsdException w:name="Medium Grid 2 Accent 1" w:semiHidden="0" w:uiPriority="68" w:unhideWhenUsed="0"/>
+    <w:lsdException w:name="Medium Grid 3 Accent 1" w:semiHidden="0" w:uiPriority="69" w:unhideWhenUsed="0"/>
+    <w:lsdException w:name="Dark List Accent 1" w:semiHidden="0" w:uiPriority="70" w:unhideWhenUsed="0"/>
+    <w:lsdException w:name="Colorful Shading Accent 1" w:semiHidden="0" w:uiPriority="71" w:unhideWhenUsed="0"/>
+    <w:lsdException w:name="Colorful List Accent 1" w:semiHidden="0" w:uiPriority="72" w:unhideWhenUsed="0"/>
+    <w:lsdException w:name="Colorful Grid Accent 1" w:semiHidden="0" w:uiPriority="73" w:unhideWhenUsed="0"/>
+    <w:lsdException w:name="Light Shading Accent 2" w:semiHidden="0" w:uiPriority="60" w:unhideWhenUsed="0"/>
+    <w:lsdException w:name="Light List Accent 2" w:semiHidden="0" w:uiPriority="61" w:unhideWhenUsed="0"/>
+    <w:lsdException w:name="Light Grid Accent 2" w:semiHidden="0" w:uiPriority="62" w:unhideWhenUsed="0"/>
+    <w:lsdException w:name="Medium Shading 1 Accent 2" w:semiHidden="0" w:uiPriority="63" w:unhideWhenUsed="0"/>
+    <w:lsdException w:name="Medium Shading 2 Accent 2" w:semiHidden="0" w:uiPriority="64" w:unhideWhenUsed="0"/>
+    <w:lsdException w:name="Medium List 1 Accent 2" w:semiHidden="0" w:uiPriority="65" w:unhideWhenUsed="0"/>
+    <w:lsdException w:name="Medium List 2 Accent 2" w:semiHidden="0" w:uiPriority="66" w:unhideWhenUsed="0"/>
+    <w:lsdException w:name="Medium Grid 1 Accent 2" w:semiHidden="0" w:uiPriority="67" w:unhideWhenUsed="0"/>
+    <w:lsdException w:name="Medium Grid 2 Accent 2" w:semiHidden="0" w:uiPriority="68" w:unhideWhenUsed="0"/>
+    <w:lsdException w:name="Medium Grid 3 Accent 2" w:semiHidden="0" w:uiPriority="69" w:unhideWhenUsed="0"/>
+    <w:lsdException w:name="Dark List Accent 2" w:semiHidden="0" w:uiPriority="70" w:unhideWhenUsed="0"/>
+    <w:lsdException w:name="Colorful Shading Accent 2" w:semiHidden="0" w:uiPriority="71" w:unhideWhenUsed="0"/>
+    <w:lsdException w:name="Colorful List Accent 2" w:semiHidden="0" w:uiPriority="72" w:unhideWhenUsed="0"/>
+    <w:lsdException w:name="Colorful Grid Accent 2" w:semiHidden="0" w:uiPriority="73" w:unhideWhenUsed="0"/>
+    <w:lsdException w:name="Light Shading Accent 3" w:semiHidden="0" w:uiPriority="60" w:unhideWhenUsed="0"/>
+    <w:lsdException w:name="Light List Accent 3" w:semiHidden="0" w:uiPriority="61" w:unhideWhenUsed="0"/>
+    <w:lsdException w:name="Light Grid Accent 3" w:semiHidden="0" w:uiPriority="62" w:unhideWhenUsed="0"/>
+    <w:lsdException w:name="Medium Shading 1 Accent 3" w:semiHidden="0" w:uiPriority="63" w:unhideWhenUsed="0"/>
+    <w:lsdException w:name="Medium Shading 2 Accent 3" w:semiHidden="0" w:uiPriority="64" w:unhideWhenUsed="0"/>
+    <w:lsdException w:name="Medium List 1 Accent 3" w:semiHidden="0" w:uiPriority="65" w:unhideWhenUsed="0"/>
+    <w:lsdException w:name="Medium List 2 Accent 3" w:semiHidden="0" w:uiPriority="66" w:unhideWhenUsed="0"/>
+    <w:lsdException w:name="Medium Grid 1 Accent 3" w:semiHidden="0" w:uiPriority="67" w:unhideWhenUsed="0"/>
+    <w:lsdException w:name="Medium Grid 2 Accent 3" w:semiHidden="0" w:uiPriority="68" w:unhideWhenUsed="0"/>
+    <w:lsdException w:name="Medium Grid 3 Accent 3" w:semiHidden="0" w:uiPriority="69" w:unhideWhenUsed="0"/>
+    <w:lsdException w:name="Dark List Accent 3" w:semiHidden="0" w:uiPriority="70" w:unhideWhenUsed="0"/>
+    <w:lsdException w:name="Colorful Shading Accent 3" w:semiHidden="0" w:uiPriority="71" w:unhideWhenUsed="0"/>
+    <w:lsdException w:name="Colorful List Accent 3" w:semiHidden="0" w:uiPriority="72" w:unhideWhenUsed="0"/>
+    <w:lsdException w:name="Colorful Grid Accent 3" w:semiHidden="0" w:uiPriority="73" w:unhideWhenUsed="0"/>
+    <w:lsdException w:name="Light Shading Accent 4" w:semiHidden="0" w:uiPriority="60" w:unhideWhenUsed="0"/>
+    <w:lsdException w:name="Light List Accent 4" w:semiHidden="0" w:uiPriority="61" w:unhideWhenUsed="0"/>
+    <w:lsdException w:name="Light Grid Accent 4" w:semiHidden="0" w:uiPriority="62" w:unhideWhenUsed="0"/>
+    <w:lsdException w:name="Medium Shading 1 Accent 4" w:semiHidden="0" w:uiPriority="63" w:unhideWhenUsed="0"/>
+    <w:lsdException w:name="Medium Shading 2 Accent 4" w:semiHidden="0" w:uiPriority="64" w:unhideWhenUsed="0"/>
+    <w:lsdException w:name="Medium List 1 Accent 4" w:semiHidden="0" w:uiPriority="65" w:unhideWhenUsed="0"/>
+    <w:lsdException w:name="Medium List 2 Accent 4" w:semiHidden="0" w:uiPriority="66" w:unhideWhenUsed="0"/>
+    <w:lsdException w:name="Medium Grid 1 Accent 4" w:semiHidden="0" w:uiPriority="67" w:unhideWhenUsed="0"/>
+    <w:lsdException w:name="Medium Grid 2 Accent 4" w:semiHidden="0" w:uiPriority="68" w:unhideWhenUsed="0"/>
+    <w:lsdException w:name="Medium Grid 3 Accent 4" w:semiHidden="0" w:uiPriority="69" w:unhideWhenUsed="0"/>
+    <w:lsdException w:name="Dark List Accent 4" w:semiHidden="0" w:uiPriority="70" w:unhideWhenUsed="0"/>
+    <w:lsdException w:name="Colorful Shading Accent 4" w:semiHidden="0" w:uiPriority="71" w:unhideWhenUsed="0"/>
+    <w:lsdException w:name="Colorful List Accent 4" w:semiHidden="0" w:uiPriority="72" w:unhideWhenUsed="0"/>
+    <w:lsdException w:name="Colorful Grid Accent 4" w:semiHidden="0" w:uiPriority="73" w:unhideWhenUsed="0"/>
+    <w:lsdException w:name="Light Shading Accent 5" w:semiHidden="0" w:uiPriority="60" w:unhideWhenUsed="0"/>
+    <w:lsdException w:name="Light List Accent 5" w:semiHidden="0" w:uiPriority="61" w:unhideWhenUsed="0"/>
+    <w:lsdException w:name="Light Grid Accent 5" w:semiHidden="0" w:uiPriority="62" w:unhideWhenUsed="0"/>
+    <w:lsdException w:name="Medium Shading 1 Accent 5" w:semiHidden="0" w:uiPriority="63" w:unhideWhenUsed="0"/>
+    <w:lsdException w:name="Medium Shading 2 Accent 5" w:semiHidden="0" w:uiPriority="64" w:unhideWhenUsed="0"/>
+    <w:lsdException w:name="Medium List 1 Accent 5" w:semiHidden="0" w:uiPriority="65" w:unhideWhenUsed="0"/>
+    <w:lsdException w:name="Medium List 2 Accent 5" w:semiHidden="0" w:uiPriority="66" w:unhideWhenUsed="0"/>
+    <w:lsdException w:name="Medium Grid 1 Accent 5" w:semiHidden="0" w:uiPriority="67" w:unhideWhenUsed="0"/>
+    <w:lsdException w:name="Medium Grid 2 Accent 5" w:semiHidden="0" w:uiPriority="68" w:unhideWhenUsed="0"/>
+    <w:lsdException w:name="Medium Grid 3 Accent 5" w:semiHidden="0" w:uiPriority="69" w:unhideWhenUsed="0"/>
+    <w:lsdException w:name="Dark List Accent 5" w:semiHidden="0" w:uiPriority="70" w:unhideWhenUsed="0"/>
+    <w:lsdException w:name="Colorful Shading Accent 5" w:semiHidden="0" w:uiPriority="71" w:unhideWhenUsed="0"/>
+    <w:lsdException w:name="Colorful List Accent 5" w:semiHidden="0" w:uiPriority="72" w:unhideWhenUsed="0"/>
+    <w:lsdException w:name="Colorful Grid Accent 5" w:semiHidden="0" w:uiPriority="73" w:unhideWhenUsed="0"/>
+    <w:lsdException w:name="Light Shading Accent 6" w:semiHidden="0" w:uiPriority="60" w:unhideWhenUsed="0"/>
+    <w:lsdException w:name="Light List Accent 6" w:semiHidden="0" w:uiPriority="61" w:unhideWhenUsed="0"/>
+    <w:lsdException w:name="Light Grid Accent 6" w:semiHidden="0" w:uiPriority="62" w:unhideWhenUsed="0"/>
+    <w:lsdException w:name="Medium Shading 1 Accent 6" w:semiHidden="0" w:uiPriority="63" w:unhideWhenUsed="0"/>
+    <w:lsdException w:name="Medium Shading 2 Accent 6" w:semiHidden="0" w:uiPriority="64" w:unhideWhenUsed="0"/>
+    <w:lsdException w:name="Medium List 1 Accent 6" w:semiHidden="0" w:uiPriority="65" w:unhideWhenUsed="0"/>
+    <w:lsdException w:name="Medium List 2 Accent 6" w:semiHidden="0" w:uiPriority="66" w:unhideWhenUsed="0"/>
+    <w:lsdException w:name="Medium Grid 1 Accent 6" w:semiHidden="0" w:uiPriority="67" w:unhideWhenUsed="0"/>
+    <w:lsdException w:name="Medium Grid 2 Accent 6" w:semiHidden="0" w:uiPriority="68" w:unhideWhenUsed="0"/>
+    <w:lsdException w:name="Medium Grid 3 Accent 6" w:semiHidden="0" w:uiPriority="69" w:unhideWhenUsed="0"/>
+    <w:lsdException w:name="Dark List Accent 6" w:semiHidden="0" w:uiPriority="70" w:unhideWhenUsed="0"/>
+    <w:lsdException w:name="Colorful Shading Accent 6" w:semiHidden="0" w:uiPriority="71" w:unhideWhenUsed="0"/>
+    <w:lsdException w:name="Colorful List Accent 6" w:semiHidden="0" w:uiPriority="72" w:unhideWhenUsed="0"/>
+    <w:lsdException w:name="Colorful Grid Accent 6" w:semiHidden="0" w:uiPriority="73" w:unhideWhenUsed="0"/>
+    <w:lsdException w:name="Subtle Emphasis" w:semiHidden="0" w:uiPriority="19" w:unhideWhenUsed="0" w:qFormat="1"/>
+    <w:lsdException w:name="Intense Emphasis" w:semiHidden="0" w:uiPriority="21" w:unhideWhenUsed="0" w:qFormat="1"/>
+    <w:lsdException w:name="Subtle Reference" w:semiHidden="0" w:uiPriority="31" w:unhideWhenUsed="0" w:qFormat="1"/>
+    <w:lsdException w:name="Intense Reference" w:semiHidden="0" w:uiPriority="32" w:unhideWhenUsed="0" w:qFormat="1"/>
+    <w:lsdException w:name="Book Title" w:semiHidden="0" w:uiPriority="33" w:unhideWhenUsed="0" w:qFormat="1"/>
+    <w:lsdException w:name="Bibliography" w:uiPriority="37"/>
+    <w:lsdException w:name="TOC Heading" w:uiPriority="39" w:qFormat="1"/>
+  </w:latentStyles>
+  <w:style w:type="paragraph" w:default="1" w:styleId="Normal">
+    <w:name w:val="Normal"/>
+    <w:qFormat/>
+  </w:style>
+  <w:style w:type="character" w:default="1" w:styleId="DefaultParagraphFont">
+    <w:name w:val="Default Paragraph Font"/>
+    <w:semiHidden/>
+    <w:unhideWhenUsed/>
+  </w:style>
+  <w:style w:type="table" w:default="1" w:styleId="TableNormal">
+    <w:name w:val="Normal Table"/>
+    <w:semiHidden/>
+    <w:unhideWhenUsed/>
+    <w:qFormat/>
+    <w:tblPr>
+      <w:tblInd w:w="0" w:type="dxa"/>
+      <w:tblCellMar>
+        <w:top w:w="0" w:type="dxa"/>
+        <w:left w:w="108" w:type="dxa"/>
+        <w:bottom w:w="0" w:type="dxa"/>
+        <w:right w:w="108" w:type="dxa"/>
+      </w:tblCellMar>
+    </w:tblPr>
+  </w:style>
+  <w:style w:type="numbering" w:default="1" w:styleId="NoList">
+    <w:name w:val="No List"/>
+    <w:semiHidden/>
+    <w:unhideWhenUsed/>
+  </w:style>
+  <w:style w:type="paragraph" w:customStyle="1" w:styleId="26EE141E27FCD54EB9C81EB80C278A69">
+    <w:name w:val="26EE141E27FCD54EB9C81EB80C278A69"/>
+    <w:rsid w:val="00132B0E"/>
+  </w:style>
+  <w:style w:type="paragraph" w:customStyle="1" w:styleId="766E3D819D3C80478D5CF790261F02E2">
+    <w:name w:val="766E3D819D3C80478D5CF790261F02E2"/>
+    <w:rsid w:val="00132B0E"/>
+  </w:style>
+  <w:style w:type="paragraph" w:customStyle="1" w:styleId="86401B01C533434CA2F7B78B856141EE">
+    <w:name w:val="86401B01C533434CA2F7B78B856141EE"/>
+    <w:rsid w:val="00132B0E"/>
+  </w:style>
+  <w:style w:type="paragraph" w:customStyle="1" w:styleId="45B6D5E7B260174E8D8893B74C56D7DC">
+    <w:name w:val="45B6D5E7B260174E8D8893B74C56D7DC"/>
+    <w:rsid w:val="00132B0E"/>
+  </w:style>
+  <w:style w:type="paragraph" w:customStyle="1" w:styleId="AA4B56774744974F87B45FB14CF8175F">
+    <w:name w:val="AA4B56774744974F87B45FB14CF8175F"/>
+    <w:rsid w:val="00132B0E"/>
+  </w:style>
+</w:styles>
+</file>
+
+<file path=word/glossary/webSettings.xml><?xml version="1.0" encoding="utf-8"?>
+<w:webSettings xmlns:r="http://schemas.openxmlformats.org/officeDocument/2006/relationships" xmlns:w="http://schemas.openxmlformats.org/wordprocessingml/2006/main">
+  <w:allowPNG/>
+  <w:doNotSaveAsSingleFile/>
+</w:webSettings>
 </file>
 
 <file path=word/theme/theme1.xml><?xml version="1.0" encoding="utf-8"?>
@@ -2861,11 +3907,30 @@
 </file>
 
 <file path=customXml/item1.xml><?xml version="1.0" encoding="utf-8"?>
+<CoverPageProperties xmlns="http://schemas.microsoft.com/office/2006/coverPageProps">
+  <PublishDate/>
+  <Abstract>Chelsea Throop</Abstract>
+  <CompanyAddress>1930 SW Fourth Ave, Portland, Oregon 97201</CompanyAddress>
+  <CompanyPhone/>
+  <CompanyFax/>
+  <CompanyEmail/>
+</CoverPageProperties>
+</file>
+
+<file path=customXml/item2.xml><?xml version="1.0" encoding="utf-8"?>
 <b:Sources xmlns:b="http://schemas.openxmlformats.org/officeDocument/2006/bibliography" xmlns="http://schemas.openxmlformats.org/officeDocument/2006/bibliography" SelectedStyle="/APA.XSL" StyleName="APA"/>
 </file>
 
 <file path=customXml/itemProps1.xml><?xml version="1.0" encoding="utf-8"?>
-<ds:datastoreItem xmlns:ds="http://schemas.openxmlformats.org/officeDocument/2006/customXml" ds:itemID="{85C77872-707D-4ADD-9BCD-FFA1BD63F478}">
+<ds:datastoreItem xmlns:ds="http://schemas.openxmlformats.org/officeDocument/2006/customXml" ds:itemID="{55AF091B-3C7A-41E3-B477-F2FDAA23CFDA}">
+  <ds:schemaRefs>
+    <ds:schemaRef ds:uri="http://schemas.microsoft.com/office/2006/coverPageProps"/>
+  </ds:schemaRefs>
+</ds:datastoreItem>
+</file>
+
+<file path=customXml/itemProps2.xml><?xml version="1.0" encoding="utf-8"?>
+<ds:datastoreItem xmlns:ds="http://schemas.openxmlformats.org/officeDocument/2006/customXml" ds:itemID="{5C27D3D9-47D0-5C43-93A6-9AA0E2B4377B}">
   <ds:schemaRefs>
     <ds:schemaRef ds:uri="http://schemas.openxmlformats.org/officeDocument/2006/bibliography"/>
   </ds:schemaRefs>

</xml_diff>